<commit_message>
Updating table of contents for Future Work Document.
</commit_message>
<xml_diff>
--- a/deliverables/Future Outlook Document.docx
+++ b/deliverables/Future Outlook Document.docx
@@ -389,14 +389,131 @@
           <w:r>
             <w:fldChar w:fldCharType="separate"/>
           </w:r>
-          <w:hyperlink w:anchor="_Toc352883546" w:history="1">
+          <w:bookmarkStart w:id="0" w:name="_GoBack"/>
+          <w:bookmarkEnd w:id="0"/>
+          <w:r>
+            <w:rPr>
+              <w:rStyle w:val="Hyperlink"/>
+              <w:noProof/>
+            </w:rPr>
+            <w:fldChar w:fldCharType="begin"/>
+          </w:r>
+          <w:r>
+            <w:rPr>
+              <w:rStyle w:val="Hyperlink"/>
+              <w:noProof/>
+            </w:rPr>
+            <w:instrText xml:space="preserve"> </w:instrText>
+          </w:r>
+          <w:r>
+            <w:rPr>
+              <w:noProof/>
+            </w:rPr>
+            <w:instrText>HYPERLINK \l "_Toc352884579"</w:instrText>
+          </w:r>
+          <w:r>
+            <w:rPr>
+              <w:rStyle w:val="Hyperlink"/>
+              <w:noProof/>
+            </w:rPr>
+            <w:instrText xml:space="preserve"> </w:instrText>
+          </w:r>
+          <w:r>
+            <w:rPr>
+              <w:rStyle w:val="Hyperlink"/>
+              <w:noProof/>
+            </w:rPr>
+          </w:r>
+          <w:r>
+            <w:rPr>
+              <w:rStyle w:val="Hyperlink"/>
+              <w:noProof/>
+            </w:rPr>
+            <w:fldChar w:fldCharType="separate"/>
+          </w:r>
+          <w:r>
+            <w:rPr>
+              <w:rStyle w:val="Hyperlink"/>
+              <w:noProof/>
+              <w:lang w:val="en-US" w:eastAsia="ja-JP"/>
+            </w:rPr>
+            <w:t>Introduction</w:t>
+          </w:r>
+          <w:r>
+            <w:rPr>
+              <w:noProof/>
+              <w:webHidden/>
+            </w:rPr>
+            <w:tab/>
+          </w:r>
+          <w:r>
+            <w:rPr>
+              <w:noProof/>
+              <w:webHidden/>
+            </w:rPr>
+            <w:fldChar w:fldCharType="begin"/>
+          </w:r>
+          <w:r>
+            <w:rPr>
+              <w:noProof/>
+              <w:webHidden/>
+            </w:rPr>
+            <w:instrText xml:space="preserve"> PAGEREF _Toc352884579 \h </w:instrText>
+          </w:r>
+          <w:r>
+            <w:rPr>
+              <w:noProof/>
+              <w:webHidden/>
+            </w:rPr>
+          </w:r>
+          <w:r>
+            <w:rPr>
+              <w:noProof/>
+              <w:webHidden/>
+            </w:rPr>
+            <w:fldChar w:fldCharType="separate"/>
+          </w:r>
+          <w:r>
+            <w:rPr>
+              <w:noProof/>
+              <w:webHidden/>
+            </w:rPr>
+            <w:t>2</w:t>
+          </w:r>
+          <w:r>
+            <w:rPr>
+              <w:noProof/>
+              <w:webHidden/>
+            </w:rPr>
+            <w:fldChar w:fldCharType="end"/>
+          </w:r>
+          <w:r>
+            <w:rPr>
+              <w:rStyle w:val="Hyperlink"/>
+              <w:noProof/>
+            </w:rPr>
+            <w:fldChar w:fldCharType="end"/>
+          </w:r>
+        </w:p>
+        <w:p>
+          <w:pPr>
+            <w:pStyle w:val="TOC1"/>
+            <w:tabs>
+              <w:tab w:val="right" w:leader="dot" w:pos="9350"/>
+            </w:tabs>
+            <w:rPr>
+              <w:noProof/>
+              <w:lang w:eastAsia="en-CA"/>
+            </w:rPr>
+          </w:pPr>
+          <w:hyperlink w:anchor="_Toc352884580" w:history="1">
             <w:r>
               <w:rPr>
                 <w:rStyle w:val="Hyperlink"/>
                 <w:noProof/>
                 <w:lang w:val="en-US" w:eastAsia="ja-JP"/>
               </w:rPr>
-              <w:t>Introduction</w:t>
+              <w:t>Dropped/Deferred Features</w:t>
             </w:r>
             <w:r>
               <w:rPr>
@@ -417,7 +534,7 @@
                 <w:noProof/>
                 <w:webHidden/>
               </w:rPr>
-              <w:instrText xml:space="preserve"> PAGEREF _Toc352883546 \h </w:instrText>
+              <w:instrText xml:space="preserve"> PAGEREF _Toc352884580 \h </w:instrText>
             </w:r>
             <w:r>
               <w:rPr>
@@ -459,14 +576,13 @@
               <w:lang w:eastAsia="en-CA"/>
             </w:rPr>
           </w:pPr>
-          <w:hyperlink w:anchor="_Toc352883547" w:history="1">
+          <w:hyperlink w:anchor="_Toc352884581" w:history="1">
             <w:r>
               <w:rPr>
                 <w:rStyle w:val="Hyperlink"/>
                 <w:noProof/>
-                <w:lang w:val="en-US" w:eastAsia="ja-JP"/>
-              </w:rPr>
-              <w:t>Dropped/Deferred Features</w:t>
+              </w:rPr>
+              <w:t>Architecture</w:t>
             </w:r>
             <w:r>
               <w:rPr>
@@ -487,7 +603,7 @@
                 <w:noProof/>
                 <w:webHidden/>
               </w:rPr>
-              <w:instrText xml:space="preserve"> PAGEREF _Toc352883547 \h </w:instrText>
+              <w:instrText xml:space="preserve"> PAGEREF _Toc352884581 \h </w:instrText>
             </w:r>
             <w:r>
               <w:rPr>
@@ -508,6 +624,282 @@
                 <w:webHidden/>
               </w:rPr>
               <w:t>2</w:t>
+            </w:r>
+            <w:r>
+              <w:rPr>
+                <w:noProof/>
+                <w:webHidden/>
+              </w:rPr>
+              <w:fldChar w:fldCharType="end"/>
+            </w:r>
+          </w:hyperlink>
+        </w:p>
+        <w:p>
+          <w:pPr>
+            <w:pStyle w:val="TOC2"/>
+            <w:tabs>
+              <w:tab w:val="right" w:leader="dot" w:pos="9350"/>
+            </w:tabs>
+            <w:rPr>
+              <w:noProof/>
+              <w:lang w:eastAsia="en-CA"/>
+            </w:rPr>
+          </w:pPr>
+          <w:hyperlink w:anchor="_Toc352884582" w:history="1">
+            <w:r>
+              <w:rPr>
+                <w:rStyle w:val="Hyperlink"/>
+                <w:noProof/>
+              </w:rPr>
+              <w:t>PyQT</w:t>
+            </w:r>
+            <w:r>
+              <w:rPr>
+                <w:noProof/>
+                <w:webHidden/>
+              </w:rPr>
+              <w:tab/>
+            </w:r>
+            <w:r>
+              <w:rPr>
+                <w:noProof/>
+                <w:webHidden/>
+              </w:rPr>
+              <w:fldChar w:fldCharType="begin"/>
+            </w:r>
+            <w:r>
+              <w:rPr>
+                <w:noProof/>
+                <w:webHidden/>
+              </w:rPr>
+              <w:instrText xml:space="preserve"> PAGEREF _Toc352884582 \h </w:instrText>
+            </w:r>
+            <w:r>
+              <w:rPr>
+                <w:noProof/>
+                <w:webHidden/>
+              </w:rPr>
+            </w:r>
+            <w:r>
+              <w:rPr>
+                <w:noProof/>
+                <w:webHidden/>
+              </w:rPr>
+              <w:fldChar w:fldCharType="separate"/>
+            </w:r>
+            <w:r>
+              <w:rPr>
+                <w:noProof/>
+                <w:webHidden/>
+              </w:rPr>
+              <w:t>2</w:t>
+            </w:r>
+            <w:r>
+              <w:rPr>
+                <w:noProof/>
+                <w:webHidden/>
+              </w:rPr>
+              <w:fldChar w:fldCharType="end"/>
+            </w:r>
+          </w:hyperlink>
+        </w:p>
+        <w:p>
+          <w:pPr>
+            <w:pStyle w:val="TOC2"/>
+            <w:tabs>
+              <w:tab w:val="right" w:leader="dot" w:pos="9350"/>
+            </w:tabs>
+            <w:rPr>
+              <w:noProof/>
+              <w:lang w:eastAsia="en-CA"/>
+            </w:rPr>
+          </w:pPr>
+          <w:hyperlink w:anchor="_Toc352884583" w:history="1">
+            <w:r>
+              <w:rPr>
+                <w:rStyle w:val="Hyperlink"/>
+                <w:noProof/>
+              </w:rPr>
+              <w:t>Scipy &amp; Numpy</w:t>
+            </w:r>
+            <w:r>
+              <w:rPr>
+                <w:noProof/>
+                <w:webHidden/>
+              </w:rPr>
+              <w:tab/>
+            </w:r>
+            <w:r>
+              <w:rPr>
+                <w:noProof/>
+                <w:webHidden/>
+              </w:rPr>
+              <w:fldChar w:fldCharType="begin"/>
+            </w:r>
+            <w:r>
+              <w:rPr>
+                <w:noProof/>
+                <w:webHidden/>
+              </w:rPr>
+              <w:instrText xml:space="preserve"> PAGEREF _Toc352884583 \h </w:instrText>
+            </w:r>
+            <w:r>
+              <w:rPr>
+                <w:noProof/>
+                <w:webHidden/>
+              </w:rPr>
+            </w:r>
+            <w:r>
+              <w:rPr>
+                <w:noProof/>
+                <w:webHidden/>
+              </w:rPr>
+              <w:fldChar w:fldCharType="separate"/>
+            </w:r>
+            <w:r>
+              <w:rPr>
+                <w:noProof/>
+                <w:webHidden/>
+              </w:rPr>
+              <w:t>3</w:t>
+            </w:r>
+            <w:r>
+              <w:rPr>
+                <w:noProof/>
+                <w:webHidden/>
+              </w:rPr>
+              <w:fldChar w:fldCharType="end"/>
+            </w:r>
+          </w:hyperlink>
+        </w:p>
+        <w:p>
+          <w:pPr>
+            <w:pStyle w:val="TOC2"/>
+            <w:tabs>
+              <w:tab w:val="right" w:leader="dot" w:pos="9350"/>
+            </w:tabs>
+            <w:rPr>
+              <w:noProof/>
+              <w:lang w:eastAsia="en-CA"/>
+            </w:rPr>
+          </w:pPr>
+          <w:hyperlink w:anchor="_Toc352884584" w:history="1">
+            <w:r>
+              <w:rPr>
+                <w:rStyle w:val="Hyperlink"/>
+                <w:noProof/>
+              </w:rPr>
+              <w:t>Django</w:t>
+            </w:r>
+            <w:r>
+              <w:rPr>
+                <w:noProof/>
+                <w:webHidden/>
+              </w:rPr>
+              <w:tab/>
+            </w:r>
+            <w:r>
+              <w:rPr>
+                <w:noProof/>
+                <w:webHidden/>
+              </w:rPr>
+              <w:fldChar w:fldCharType="begin"/>
+            </w:r>
+            <w:r>
+              <w:rPr>
+                <w:noProof/>
+                <w:webHidden/>
+              </w:rPr>
+              <w:instrText xml:space="preserve"> PAGEREF _Toc352884584 \h </w:instrText>
+            </w:r>
+            <w:r>
+              <w:rPr>
+                <w:noProof/>
+                <w:webHidden/>
+              </w:rPr>
+            </w:r>
+            <w:r>
+              <w:rPr>
+                <w:noProof/>
+                <w:webHidden/>
+              </w:rPr>
+              <w:fldChar w:fldCharType="separate"/>
+            </w:r>
+            <w:r>
+              <w:rPr>
+                <w:noProof/>
+                <w:webHidden/>
+              </w:rPr>
+              <w:t>3</w:t>
+            </w:r>
+            <w:r>
+              <w:rPr>
+                <w:noProof/>
+                <w:webHidden/>
+              </w:rPr>
+              <w:fldChar w:fldCharType="end"/>
+            </w:r>
+          </w:hyperlink>
+        </w:p>
+        <w:p>
+          <w:pPr>
+            <w:pStyle w:val="TOC2"/>
+            <w:tabs>
+              <w:tab w:val="right" w:leader="dot" w:pos="9350"/>
+            </w:tabs>
+            <w:rPr>
+              <w:noProof/>
+              <w:lang w:eastAsia="en-CA"/>
+            </w:rPr>
+          </w:pPr>
+          <w:hyperlink w:anchor="_Toc352884585" w:history="1">
+            <w:r>
+              <w:rPr>
+                <w:rStyle w:val="Hyperlink"/>
+                <w:noProof/>
+              </w:rPr>
+              <w:t>ImageMagick and PythonMagick</w:t>
+            </w:r>
+            <w:r>
+              <w:rPr>
+                <w:noProof/>
+                <w:webHidden/>
+              </w:rPr>
+              <w:tab/>
+            </w:r>
+            <w:r>
+              <w:rPr>
+                <w:noProof/>
+                <w:webHidden/>
+              </w:rPr>
+              <w:fldChar w:fldCharType="begin"/>
+            </w:r>
+            <w:r>
+              <w:rPr>
+                <w:noProof/>
+                <w:webHidden/>
+              </w:rPr>
+              <w:instrText xml:space="preserve"> PAGEREF _Toc352884585 \h </w:instrText>
+            </w:r>
+            <w:r>
+              <w:rPr>
+                <w:noProof/>
+                <w:webHidden/>
+              </w:rPr>
+            </w:r>
+            <w:r>
+              <w:rPr>
+                <w:noProof/>
+                <w:webHidden/>
+              </w:rPr>
+              <w:fldChar w:fldCharType="separate"/>
+            </w:r>
+            <w:r>
+              <w:rPr>
+                <w:noProof/>
+                <w:webHidden/>
+              </w:rPr>
+              <w:t>3</w:t>
             </w:r>
             <w:r>
               <w:rPr>
@@ -529,13 +921,13 @@
               <w:lang w:eastAsia="en-CA"/>
             </w:rPr>
           </w:pPr>
-          <w:hyperlink w:anchor="_Toc352883548" w:history="1">
+          <w:hyperlink w:anchor="_Toc352884586" w:history="1">
             <w:r>
               <w:rPr>
                 <w:rStyle w:val="Hyperlink"/>
                 <w:noProof/>
               </w:rPr>
-              <w:t>Architecture</w:t>
+              <w:t>Lessons Learned</w:t>
             </w:r>
             <w:r>
               <w:rPr>
@@ -556,7 +948,7 @@
                 <w:noProof/>
                 <w:webHidden/>
               </w:rPr>
-              <w:instrText xml:space="preserve"> PAGEREF _Toc352883548 \h </w:instrText>
+              <w:instrText xml:space="preserve"> PAGEREF _Toc352884586 \h </w:instrText>
             </w:r>
             <w:r>
               <w:rPr>
@@ -576,7 +968,424 @@
                 <w:noProof/>
                 <w:webHidden/>
               </w:rPr>
-              <w:t>2</w:t>
+              <w:t>3</w:t>
+            </w:r>
+            <w:r>
+              <w:rPr>
+                <w:noProof/>
+                <w:webHidden/>
+              </w:rPr>
+              <w:fldChar w:fldCharType="end"/>
+            </w:r>
+          </w:hyperlink>
+        </w:p>
+        <w:p>
+          <w:pPr>
+            <w:pStyle w:val="TOC2"/>
+            <w:tabs>
+              <w:tab w:val="right" w:leader="dot" w:pos="9350"/>
+            </w:tabs>
+            <w:rPr>
+              <w:noProof/>
+              <w:lang w:eastAsia="en-CA"/>
+            </w:rPr>
+          </w:pPr>
+          <w:hyperlink w:anchor="_Toc352884587" w:history="1">
+            <w:r>
+              <w:rPr>
+                <w:rStyle w:val="Hyperlink"/>
+                <w:noProof/>
+              </w:rPr>
+              <w:t>Major Advances</w:t>
+            </w:r>
+            <w:r>
+              <w:rPr>
+                <w:noProof/>
+                <w:webHidden/>
+              </w:rPr>
+              <w:tab/>
+            </w:r>
+            <w:r>
+              <w:rPr>
+                <w:noProof/>
+                <w:webHidden/>
+              </w:rPr>
+              <w:fldChar w:fldCharType="begin"/>
+            </w:r>
+            <w:r>
+              <w:rPr>
+                <w:noProof/>
+                <w:webHidden/>
+              </w:rPr>
+              <w:instrText xml:space="preserve"> PAGEREF _Toc352884587 \h </w:instrText>
+            </w:r>
+            <w:r>
+              <w:rPr>
+                <w:noProof/>
+                <w:webHidden/>
+              </w:rPr>
+            </w:r>
+            <w:r>
+              <w:rPr>
+                <w:noProof/>
+                <w:webHidden/>
+              </w:rPr>
+              <w:fldChar w:fldCharType="separate"/>
+            </w:r>
+            <w:r>
+              <w:rPr>
+                <w:noProof/>
+                <w:webHidden/>
+              </w:rPr>
+              <w:t>3</w:t>
+            </w:r>
+            <w:r>
+              <w:rPr>
+                <w:noProof/>
+                <w:webHidden/>
+              </w:rPr>
+              <w:fldChar w:fldCharType="end"/>
+            </w:r>
+          </w:hyperlink>
+        </w:p>
+        <w:p>
+          <w:pPr>
+            <w:pStyle w:val="TOC2"/>
+            <w:tabs>
+              <w:tab w:val="right" w:leader="dot" w:pos="9350"/>
+            </w:tabs>
+            <w:rPr>
+              <w:noProof/>
+              <w:lang w:eastAsia="en-CA"/>
+            </w:rPr>
+          </w:pPr>
+          <w:hyperlink w:anchor="_Toc352884588" w:history="1">
+            <w:r>
+              <w:rPr>
+                <w:rStyle w:val="Hyperlink"/>
+                <w:noProof/>
+              </w:rPr>
+              <w:t>Major Setbacks</w:t>
+            </w:r>
+            <w:r>
+              <w:rPr>
+                <w:noProof/>
+                <w:webHidden/>
+              </w:rPr>
+              <w:tab/>
+            </w:r>
+            <w:r>
+              <w:rPr>
+                <w:noProof/>
+                <w:webHidden/>
+              </w:rPr>
+              <w:fldChar w:fldCharType="begin"/>
+            </w:r>
+            <w:r>
+              <w:rPr>
+                <w:noProof/>
+                <w:webHidden/>
+              </w:rPr>
+              <w:instrText xml:space="preserve"> PAGEREF _Toc352884588 \h </w:instrText>
+            </w:r>
+            <w:r>
+              <w:rPr>
+                <w:noProof/>
+                <w:webHidden/>
+              </w:rPr>
+            </w:r>
+            <w:r>
+              <w:rPr>
+                <w:noProof/>
+                <w:webHidden/>
+              </w:rPr>
+              <w:fldChar w:fldCharType="separate"/>
+            </w:r>
+            <w:r>
+              <w:rPr>
+                <w:noProof/>
+                <w:webHidden/>
+              </w:rPr>
+              <w:t>4</w:t>
+            </w:r>
+            <w:r>
+              <w:rPr>
+                <w:noProof/>
+                <w:webHidden/>
+              </w:rPr>
+              <w:fldChar w:fldCharType="end"/>
+            </w:r>
+          </w:hyperlink>
+        </w:p>
+        <w:p>
+          <w:pPr>
+            <w:pStyle w:val="TOC2"/>
+            <w:tabs>
+              <w:tab w:val="right" w:leader="dot" w:pos="9350"/>
+            </w:tabs>
+            <w:rPr>
+              <w:noProof/>
+              <w:lang w:eastAsia="en-CA"/>
+            </w:rPr>
+          </w:pPr>
+          <w:hyperlink w:anchor="_Toc352884589" w:history="1">
+            <w:r>
+              <w:rPr>
+                <w:rStyle w:val="Hyperlink"/>
+                <w:noProof/>
+              </w:rPr>
+              <w:t>Risk Retrospective</w:t>
+            </w:r>
+            <w:r>
+              <w:rPr>
+                <w:noProof/>
+                <w:webHidden/>
+              </w:rPr>
+              <w:tab/>
+            </w:r>
+            <w:r>
+              <w:rPr>
+                <w:noProof/>
+                <w:webHidden/>
+              </w:rPr>
+              <w:fldChar w:fldCharType="begin"/>
+            </w:r>
+            <w:r>
+              <w:rPr>
+                <w:noProof/>
+                <w:webHidden/>
+              </w:rPr>
+              <w:instrText xml:space="preserve"> PAGEREF _Toc352884589 \h </w:instrText>
+            </w:r>
+            <w:r>
+              <w:rPr>
+                <w:noProof/>
+                <w:webHidden/>
+              </w:rPr>
+            </w:r>
+            <w:r>
+              <w:rPr>
+                <w:noProof/>
+                <w:webHidden/>
+              </w:rPr>
+              <w:fldChar w:fldCharType="separate"/>
+            </w:r>
+            <w:r>
+              <w:rPr>
+                <w:noProof/>
+                <w:webHidden/>
+              </w:rPr>
+              <w:t>5</w:t>
+            </w:r>
+            <w:r>
+              <w:rPr>
+                <w:noProof/>
+                <w:webHidden/>
+              </w:rPr>
+              <w:fldChar w:fldCharType="end"/>
+            </w:r>
+          </w:hyperlink>
+        </w:p>
+        <w:p>
+          <w:pPr>
+            <w:pStyle w:val="TOC3"/>
+            <w:tabs>
+              <w:tab w:val="right" w:leader="dot" w:pos="9350"/>
+            </w:tabs>
+            <w:rPr>
+              <w:noProof/>
+              <w:lang w:eastAsia="en-CA"/>
+            </w:rPr>
+          </w:pPr>
+          <w:hyperlink w:anchor="_Toc352884590" w:history="1">
+            <w:r>
+              <w:rPr>
+                <w:rStyle w:val="Hyperlink"/>
+                <w:noProof/>
+                <w:lang w:val="en-US" w:eastAsia="ja-JP"/>
+              </w:rPr>
+              <w:t>High-Impact Risks Encountered</w:t>
+            </w:r>
+            <w:r>
+              <w:rPr>
+                <w:noProof/>
+                <w:webHidden/>
+              </w:rPr>
+              <w:tab/>
+            </w:r>
+            <w:r>
+              <w:rPr>
+                <w:noProof/>
+                <w:webHidden/>
+              </w:rPr>
+              <w:fldChar w:fldCharType="begin"/>
+            </w:r>
+            <w:r>
+              <w:rPr>
+                <w:noProof/>
+                <w:webHidden/>
+              </w:rPr>
+              <w:instrText xml:space="preserve"> PAGEREF _Toc352884590 \h </w:instrText>
+            </w:r>
+            <w:r>
+              <w:rPr>
+                <w:noProof/>
+                <w:webHidden/>
+              </w:rPr>
+            </w:r>
+            <w:r>
+              <w:rPr>
+                <w:noProof/>
+                <w:webHidden/>
+              </w:rPr>
+              <w:fldChar w:fldCharType="separate"/>
+            </w:r>
+            <w:r>
+              <w:rPr>
+                <w:noProof/>
+                <w:webHidden/>
+              </w:rPr>
+              <w:t>5</w:t>
+            </w:r>
+            <w:r>
+              <w:rPr>
+                <w:noProof/>
+                <w:webHidden/>
+              </w:rPr>
+              <w:fldChar w:fldCharType="end"/>
+            </w:r>
+          </w:hyperlink>
+        </w:p>
+        <w:p>
+          <w:pPr>
+            <w:pStyle w:val="TOC3"/>
+            <w:tabs>
+              <w:tab w:val="right" w:leader="dot" w:pos="9350"/>
+            </w:tabs>
+            <w:rPr>
+              <w:noProof/>
+              <w:lang w:eastAsia="en-CA"/>
+            </w:rPr>
+          </w:pPr>
+          <w:hyperlink w:anchor="_Toc352884591" w:history="1">
+            <w:r>
+              <w:rPr>
+                <w:rStyle w:val="Hyperlink"/>
+                <w:noProof/>
+                <w:lang w:val="en-US" w:eastAsia="ja-JP"/>
+              </w:rPr>
+              <w:t>Low-Impact Risks Encountered</w:t>
+            </w:r>
+            <w:r>
+              <w:rPr>
+                <w:noProof/>
+                <w:webHidden/>
+              </w:rPr>
+              <w:tab/>
+            </w:r>
+            <w:r>
+              <w:rPr>
+                <w:noProof/>
+                <w:webHidden/>
+              </w:rPr>
+              <w:fldChar w:fldCharType="begin"/>
+            </w:r>
+            <w:r>
+              <w:rPr>
+                <w:noProof/>
+                <w:webHidden/>
+              </w:rPr>
+              <w:instrText xml:space="preserve"> PAGEREF _Toc352884591 \h </w:instrText>
+            </w:r>
+            <w:r>
+              <w:rPr>
+                <w:noProof/>
+                <w:webHidden/>
+              </w:rPr>
+            </w:r>
+            <w:r>
+              <w:rPr>
+                <w:noProof/>
+                <w:webHidden/>
+              </w:rPr>
+              <w:fldChar w:fldCharType="separate"/>
+            </w:r>
+            <w:r>
+              <w:rPr>
+                <w:noProof/>
+                <w:webHidden/>
+              </w:rPr>
+              <w:t>6</w:t>
+            </w:r>
+            <w:r>
+              <w:rPr>
+                <w:noProof/>
+                <w:webHidden/>
+              </w:rPr>
+              <w:fldChar w:fldCharType="end"/>
+            </w:r>
+          </w:hyperlink>
+        </w:p>
+        <w:p>
+          <w:pPr>
+            <w:pStyle w:val="TOC3"/>
+            <w:tabs>
+              <w:tab w:val="right" w:leader="dot" w:pos="9350"/>
+            </w:tabs>
+            <w:rPr>
+              <w:noProof/>
+              <w:lang w:eastAsia="en-CA"/>
+            </w:rPr>
+          </w:pPr>
+          <w:hyperlink w:anchor="_Toc352884592" w:history="1">
+            <w:r>
+              <w:rPr>
+                <w:rStyle w:val="Hyperlink"/>
+                <w:noProof/>
+                <w:lang w:val="en-US" w:eastAsia="ja-JP"/>
+              </w:rPr>
+              <w:t>Risks Not Encountered</w:t>
+            </w:r>
+            <w:r>
+              <w:rPr>
+                <w:noProof/>
+                <w:webHidden/>
+              </w:rPr>
+              <w:tab/>
+            </w:r>
+            <w:r>
+              <w:rPr>
+                <w:noProof/>
+                <w:webHidden/>
+              </w:rPr>
+              <w:fldChar w:fldCharType="begin"/>
+            </w:r>
+            <w:r>
+              <w:rPr>
+                <w:noProof/>
+                <w:webHidden/>
+              </w:rPr>
+              <w:instrText xml:space="preserve"> PAGEREF _Toc352884592 \h </w:instrText>
+            </w:r>
+            <w:r>
+              <w:rPr>
+                <w:noProof/>
+                <w:webHidden/>
+              </w:rPr>
+            </w:r>
+            <w:r>
+              <w:rPr>
+                <w:noProof/>
+                <w:webHidden/>
+              </w:rPr>
+              <w:fldChar w:fldCharType="separate"/>
+            </w:r>
+            <w:r>
+              <w:rPr>
+                <w:noProof/>
+                <w:webHidden/>
+              </w:rPr>
+              <w:t>6</w:t>
             </w:r>
             <w:r>
               <w:rPr>
@@ -598,13 +1407,13 @@
               <w:lang w:eastAsia="en-CA"/>
             </w:rPr>
           </w:pPr>
-          <w:hyperlink w:anchor="_Toc352883549" w:history="1">
+          <w:hyperlink w:anchor="_Toc352884593" w:history="1">
             <w:r>
               <w:rPr>
                 <w:rStyle w:val="Hyperlink"/>
                 <w:noProof/>
               </w:rPr>
-              <w:t>Lessons Learned</w:t>
+              <w:t>Future Requirements</w:t>
             </w:r>
             <w:r>
               <w:rPr>
@@ -625,493 +1434,7 @@
                 <w:noProof/>
                 <w:webHidden/>
               </w:rPr>
-              <w:instrText xml:space="preserve"> PAGEREF _Toc352883549 \h </w:instrText>
-            </w:r>
-            <w:r>
-              <w:rPr>
-                <w:noProof/>
-                <w:webHidden/>
-              </w:rPr>
-            </w:r>
-            <w:r>
-              <w:rPr>
-                <w:noProof/>
-                <w:webHidden/>
-              </w:rPr>
-              <w:fldChar w:fldCharType="separate"/>
-            </w:r>
-            <w:r>
-              <w:rPr>
-                <w:noProof/>
-                <w:webHidden/>
-              </w:rPr>
-              <w:t>2</w:t>
-            </w:r>
-            <w:r>
-              <w:rPr>
-                <w:noProof/>
-                <w:webHidden/>
-              </w:rPr>
-              <w:fldChar w:fldCharType="end"/>
-            </w:r>
-          </w:hyperlink>
-        </w:p>
-        <w:p>
-          <w:pPr>
-            <w:pStyle w:val="TOC2"/>
-            <w:tabs>
-              <w:tab w:val="right" w:leader="dot" w:pos="9350"/>
-            </w:tabs>
-            <w:rPr>
-              <w:noProof/>
-              <w:lang w:eastAsia="en-CA"/>
-            </w:rPr>
-          </w:pPr>
-          <w:hyperlink w:anchor="_Toc352883550" w:history="1">
-            <w:r>
-              <w:rPr>
-                <w:rStyle w:val="Hyperlink"/>
-                <w:noProof/>
-              </w:rPr>
-              <w:t>Major Advances</w:t>
-            </w:r>
-            <w:r>
-              <w:rPr>
-                <w:noProof/>
-                <w:webHidden/>
-              </w:rPr>
-              <w:tab/>
-            </w:r>
-            <w:r>
-              <w:rPr>
-                <w:noProof/>
-                <w:webHidden/>
-              </w:rPr>
-              <w:fldChar w:fldCharType="begin"/>
-            </w:r>
-            <w:r>
-              <w:rPr>
-                <w:noProof/>
-                <w:webHidden/>
-              </w:rPr>
-              <w:instrText xml:space="preserve"> PAGEREF _Toc352883550 \h </w:instrText>
-            </w:r>
-            <w:r>
-              <w:rPr>
-                <w:noProof/>
-                <w:webHidden/>
-              </w:rPr>
-            </w:r>
-            <w:r>
-              <w:rPr>
-                <w:noProof/>
-                <w:webHidden/>
-              </w:rPr>
-              <w:fldChar w:fldCharType="separate"/>
-            </w:r>
-            <w:r>
-              <w:rPr>
-                <w:noProof/>
-                <w:webHidden/>
-              </w:rPr>
-              <w:t>2</w:t>
-            </w:r>
-            <w:r>
-              <w:rPr>
-                <w:noProof/>
-                <w:webHidden/>
-              </w:rPr>
-              <w:fldChar w:fldCharType="end"/>
-            </w:r>
-          </w:hyperlink>
-        </w:p>
-        <w:p>
-          <w:pPr>
-            <w:pStyle w:val="TOC2"/>
-            <w:tabs>
-              <w:tab w:val="right" w:leader="dot" w:pos="9350"/>
-            </w:tabs>
-            <w:rPr>
-              <w:noProof/>
-              <w:lang w:eastAsia="en-CA"/>
-            </w:rPr>
-          </w:pPr>
-          <w:hyperlink w:anchor="_Toc352883551" w:history="1">
-            <w:r>
-              <w:rPr>
-                <w:rStyle w:val="Hyperlink"/>
-                <w:noProof/>
-              </w:rPr>
-              <w:t>Major Setbacks</w:t>
-            </w:r>
-            <w:r>
-              <w:rPr>
-                <w:noProof/>
-                <w:webHidden/>
-              </w:rPr>
-              <w:tab/>
-            </w:r>
-            <w:r>
-              <w:rPr>
-                <w:noProof/>
-                <w:webHidden/>
-              </w:rPr>
-              <w:fldChar w:fldCharType="begin"/>
-            </w:r>
-            <w:r>
-              <w:rPr>
-                <w:noProof/>
-                <w:webHidden/>
-              </w:rPr>
-              <w:instrText xml:space="preserve"> PAGEREF _Toc352883551 \h </w:instrText>
-            </w:r>
-            <w:r>
-              <w:rPr>
-                <w:noProof/>
-                <w:webHidden/>
-              </w:rPr>
-            </w:r>
-            <w:r>
-              <w:rPr>
-                <w:noProof/>
-                <w:webHidden/>
-              </w:rPr>
-              <w:fldChar w:fldCharType="separate"/>
-            </w:r>
-            <w:r>
-              <w:rPr>
-                <w:noProof/>
-                <w:webHidden/>
-              </w:rPr>
-              <w:t>3</w:t>
-            </w:r>
-            <w:r>
-              <w:rPr>
-                <w:noProof/>
-                <w:webHidden/>
-              </w:rPr>
-              <w:fldChar w:fldCharType="end"/>
-            </w:r>
-          </w:hyperlink>
-        </w:p>
-        <w:p>
-          <w:pPr>
-            <w:pStyle w:val="TOC2"/>
-            <w:tabs>
-              <w:tab w:val="right" w:leader="dot" w:pos="9350"/>
-            </w:tabs>
-            <w:rPr>
-              <w:noProof/>
-              <w:lang w:eastAsia="en-CA"/>
-            </w:rPr>
-          </w:pPr>
-          <w:hyperlink w:anchor="_Toc352883552" w:history="1">
-            <w:r>
-              <w:rPr>
-                <w:rStyle w:val="Hyperlink"/>
-                <w:noProof/>
-              </w:rPr>
-              <w:t>Risk Retrospective</w:t>
-            </w:r>
-            <w:r>
-              <w:rPr>
-                <w:noProof/>
-                <w:webHidden/>
-              </w:rPr>
-              <w:tab/>
-            </w:r>
-            <w:r>
-              <w:rPr>
-                <w:noProof/>
-                <w:webHidden/>
-              </w:rPr>
-              <w:fldChar w:fldCharType="begin"/>
-            </w:r>
-            <w:r>
-              <w:rPr>
-                <w:noProof/>
-                <w:webHidden/>
-              </w:rPr>
-              <w:instrText xml:space="preserve"> PAGEREF _Toc352883552 \h </w:instrText>
-            </w:r>
-            <w:r>
-              <w:rPr>
-                <w:noProof/>
-                <w:webHidden/>
-              </w:rPr>
-            </w:r>
-            <w:r>
-              <w:rPr>
-                <w:noProof/>
-                <w:webHidden/>
-              </w:rPr>
-              <w:fldChar w:fldCharType="separate"/>
-            </w:r>
-            <w:r>
-              <w:rPr>
-                <w:noProof/>
-                <w:webHidden/>
-              </w:rPr>
-              <w:t>4</w:t>
-            </w:r>
-            <w:r>
-              <w:rPr>
-                <w:noProof/>
-                <w:webHidden/>
-              </w:rPr>
-              <w:fldChar w:fldCharType="end"/>
-            </w:r>
-          </w:hyperlink>
-        </w:p>
-        <w:p>
-          <w:pPr>
-            <w:pStyle w:val="TOC3"/>
-            <w:tabs>
-              <w:tab w:val="right" w:leader="dot" w:pos="9350"/>
-            </w:tabs>
-            <w:rPr>
-              <w:noProof/>
-              <w:lang w:eastAsia="en-CA"/>
-            </w:rPr>
-          </w:pPr>
-          <w:hyperlink w:anchor="_Toc352883553" w:history="1">
-            <w:r>
-              <w:rPr>
-                <w:rStyle w:val="Hyperlink"/>
-                <w:noProof/>
-                <w:lang w:val="en-US" w:eastAsia="ja-JP"/>
-              </w:rPr>
-              <w:t>High-Impact Risks Encountered</w:t>
-            </w:r>
-            <w:r>
-              <w:rPr>
-                <w:noProof/>
-                <w:webHidden/>
-              </w:rPr>
-              <w:tab/>
-            </w:r>
-            <w:r>
-              <w:rPr>
-                <w:noProof/>
-                <w:webHidden/>
-              </w:rPr>
-              <w:fldChar w:fldCharType="begin"/>
-            </w:r>
-            <w:r>
-              <w:rPr>
-                <w:noProof/>
-                <w:webHidden/>
-              </w:rPr>
-              <w:instrText xml:space="preserve"> PAGEREF _Toc352883553 \h </w:instrText>
-            </w:r>
-            <w:r>
-              <w:rPr>
-                <w:noProof/>
-                <w:webHidden/>
-              </w:rPr>
-            </w:r>
-            <w:r>
-              <w:rPr>
-                <w:noProof/>
-                <w:webHidden/>
-              </w:rPr>
-              <w:fldChar w:fldCharType="separate"/>
-            </w:r>
-            <w:r>
-              <w:rPr>
-                <w:noProof/>
-                <w:webHidden/>
-              </w:rPr>
-              <w:t>4</w:t>
-            </w:r>
-            <w:r>
-              <w:rPr>
-                <w:noProof/>
-                <w:webHidden/>
-              </w:rPr>
-              <w:fldChar w:fldCharType="end"/>
-            </w:r>
-          </w:hyperlink>
-        </w:p>
-        <w:p>
-          <w:pPr>
-            <w:pStyle w:val="TOC3"/>
-            <w:tabs>
-              <w:tab w:val="right" w:leader="dot" w:pos="9350"/>
-            </w:tabs>
-            <w:rPr>
-              <w:noProof/>
-              <w:lang w:eastAsia="en-CA"/>
-            </w:rPr>
-          </w:pPr>
-          <w:hyperlink w:anchor="_Toc352883554" w:history="1">
-            <w:r>
-              <w:rPr>
-                <w:rStyle w:val="Hyperlink"/>
-                <w:noProof/>
-                <w:lang w:val="en-US" w:eastAsia="ja-JP"/>
-              </w:rPr>
-              <w:t>Low-Impact Risks Encountered</w:t>
-            </w:r>
-            <w:r>
-              <w:rPr>
-                <w:noProof/>
-                <w:webHidden/>
-              </w:rPr>
-              <w:tab/>
-            </w:r>
-            <w:r>
-              <w:rPr>
-                <w:noProof/>
-                <w:webHidden/>
-              </w:rPr>
-              <w:fldChar w:fldCharType="begin"/>
-            </w:r>
-            <w:r>
-              <w:rPr>
-                <w:noProof/>
-                <w:webHidden/>
-              </w:rPr>
-              <w:instrText xml:space="preserve"> PAGEREF _Toc352883554 \h </w:instrText>
-            </w:r>
-            <w:r>
-              <w:rPr>
-                <w:noProof/>
-                <w:webHidden/>
-              </w:rPr>
-            </w:r>
-            <w:r>
-              <w:rPr>
-                <w:noProof/>
-                <w:webHidden/>
-              </w:rPr>
-              <w:fldChar w:fldCharType="separate"/>
-            </w:r>
-            <w:r>
-              <w:rPr>
-                <w:noProof/>
-                <w:webHidden/>
-              </w:rPr>
-              <w:t>5</w:t>
-            </w:r>
-            <w:r>
-              <w:rPr>
-                <w:noProof/>
-                <w:webHidden/>
-              </w:rPr>
-              <w:fldChar w:fldCharType="end"/>
-            </w:r>
-          </w:hyperlink>
-        </w:p>
-        <w:p>
-          <w:pPr>
-            <w:pStyle w:val="TOC3"/>
-            <w:tabs>
-              <w:tab w:val="right" w:leader="dot" w:pos="9350"/>
-            </w:tabs>
-            <w:rPr>
-              <w:noProof/>
-              <w:lang w:eastAsia="en-CA"/>
-            </w:rPr>
-          </w:pPr>
-          <w:hyperlink w:anchor="_Toc352883555" w:history="1">
-            <w:r>
-              <w:rPr>
-                <w:rStyle w:val="Hyperlink"/>
-                <w:noProof/>
-                <w:lang w:val="en-US" w:eastAsia="ja-JP"/>
-              </w:rPr>
-              <w:t>Risks Not Encountered</w:t>
-            </w:r>
-            <w:r>
-              <w:rPr>
-                <w:noProof/>
-                <w:webHidden/>
-              </w:rPr>
-              <w:tab/>
-            </w:r>
-            <w:r>
-              <w:rPr>
-                <w:noProof/>
-                <w:webHidden/>
-              </w:rPr>
-              <w:fldChar w:fldCharType="begin"/>
-            </w:r>
-            <w:r>
-              <w:rPr>
-                <w:noProof/>
-                <w:webHidden/>
-              </w:rPr>
-              <w:instrText xml:space="preserve"> PAGEREF _Toc352883555 \h </w:instrText>
-            </w:r>
-            <w:r>
-              <w:rPr>
-                <w:noProof/>
-                <w:webHidden/>
-              </w:rPr>
-            </w:r>
-            <w:r>
-              <w:rPr>
-                <w:noProof/>
-                <w:webHidden/>
-              </w:rPr>
-              <w:fldChar w:fldCharType="separate"/>
-            </w:r>
-            <w:r>
-              <w:rPr>
-                <w:noProof/>
-                <w:webHidden/>
-              </w:rPr>
-              <w:t>5</w:t>
-            </w:r>
-            <w:r>
-              <w:rPr>
-                <w:noProof/>
-                <w:webHidden/>
-              </w:rPr>
-              <w:fldChar w:fldCharType="end"/>
-            </w:r>
-          </w:hyperlink>
-        </w:p>
-        <w:p>
-          <w:pPr>
-            <w:pStyle w:val="TOC1"/>
-            <w:tabs>
-              <w:tab w:val="right" w:leader="dot" w:pos="9350"/>
-            </w:tabs>
-            <w:rPr>
-              <w:noProof/>
-              <w:lang w:eastAsia="en-CA"/>
-            </w:rPr>
-          </w:pPr>
-          <w:hyperlink w:anchor="_Toc352883556" w:history="1">
-            <w:r>
-              <w:rPr>
-                <w:rStyle w:val="Hyperlink"/>
-                <w:noProof/>
-              </w:rPr>
-              <w:t>Future Requirements</w:t>
-            </w:r>
-            <w:r>
-              <w:rPr>
-                <w:noProof/>
-                <w:webHidden/>
-              </w:rPr>
-              <w:tab/>
-            </w:r>
-            <w:r>
-              <w:rPr>
-                <w:noProof/>
-                <w:webHidden/>
-              </w:rPr>
-              <w:fldChar w:fldCharType="begin"/>
-            </w:r>
-            <w:r>
-              <w:rPr>
-                <w:noProof/>
-                <w:webHidden/>
-              </w:rPr>
-              <w:instrText xml:space="preserve"> PAGEREF _Toc352883556 \h </w:instrText>
+              <w:instrText xml:space="preserve"> PAGEREF _Toc352884593 \h </w:instrText>
             </w:r>
             <w:r>
               <w:rPr>
@@ -1181,7 +1504,7 @@
           <w:lang w:val="en-US" w:eastAsia="ja-JP"/>
         </w:rPr>
       </w:pPr>
-      <w:bookmarkStart w:id="0" w:name="_Toc352883546"/>
+      <w:bookmarkStart w:id="1" w:name="_Toc352884579"/>
       <w:r>
         <w:rPr>
           <w:lang w:val="en-US" w:eastAsia="ja-JP"/>
@@ -1189,7 +1512,7 @@
         <w:lastRenderedPageBreak/>
         <w:t>Introduction</w:t>
       </w:r>
-      <w:bookmarkEnd w:id="0"/>
+      <w:bookmarkEnd w:id="1"/>
     </w:p>
     <w:p>
       <w:pPr>
@@ -1246,14 +1569,14 @@
           <w:lang w:val="en-US" w:eastAsia="ja-JP"/>
         </w:rPr>
       </w:pPr>
-      <w:bookmarkStart w:id="1" w:name="_Toc352883547"/>
+      <w:bookmarkStart w:id="2" w:name="_Toc352884580"/>
       <w:r>
         <w:rPr>
           <w:lang w:val="en-US" w:eastAsia="ja-JP"/>
         </w:rPr>
         <w:t>Dropped/Deferred Features</w:t>
       </w:r>
-      <w:bookmarkEnd w:id="1"/>
+      <w:bookmarkEnd w:id="2"/>
     </w:p>
     <w:p>
       <w:pPr>
@@ -1365,11 +1688,11 @@
           <w:bottom w:val="single" w:sz="8" w:space="7" w:color="4F81BD" w:themeColor="accent1"/>
         </w:pBdr>
       </w:pPr>
-      <w:bookmarkStart w:id="2" w:name="_Toc352883548"/>
+      <w:bookmarkStart w:id="3" w:name="_Toc352884581"/>
       <w:r>
         <w:t>Architecture</w:t>
       </w:r>
-      <w:bookmarkEnd w:id="2"/>
+      <w:bookmarkEnd w:id="3"/>
     </w:p>
     <w:p>
       <w:r>
@@ -1388,10 +1711,12 @@
       <w:pPr>
         <w:pStyle w:val="Heading2"/>
       </w:pPr>
+      <w:bookmarkStart w:id="4" w:name="_Toc352884582"/>
       <w:proofErr w:type="spellStart"/>
       <w:r>
         <w:t>PyQT</w:t>
       </w:r>
+      <w:bookmarkEnd w:id="4"/>
       <w:proofErr w:type="spellEnd"/>
     </w:p>
     <w:p>
@@ -1610,6 +1935,7 @@
       <w:pPr>
         <w:pStyle w:val="Heading2"/>
       </w:pPr>
+      <w:bookmarkStart w:id="5" w:name="_Toc352884583"/>
       <w:proofErr w:type="spellStart"/>
       <w:r>
         <w:t>Scipy</w:t>
@@ -1622,6 +1948,7 @@
       <w:r>
         <w:t>Numpy</w:t>
       </w:r>
+      <w:bookmarkEnd w:id="5"/>
       <w:proofErr w:type="spellEnd"/>
     </w:p>
     <w:p>
@@ -1669,10 +1996,12 @@
       <w:pPr>
         <w:pStyle w:val="Heading2"/>
       </w:pPr>
+      <w:bookmarkStart w:id="6" w:name="_Toc352884584"/>
       <w:proofErr w:type="spellStart"/>
       <w:r>
         <w:t>Django</w:t>
       </w:r>
+      <w:bookmarkEnd w:id="6"/>
       <w:proofErr w:type="spellEnd"/>
     </w:p>
     <w:p>
@@ -1700,6 +2029,7 @@
       <w:pPr>
         <w:pStyle w:val="Heading2"/>
       </w:pPr>
+      <w:bookmarkStart w:id="7" w:name="_Toc352884585"/>
       <w:proofErr w:type="spellStart"/>
       <w:r>
         <w:t>ImageMagick</w:t>
@@ -1712,6 +2042,7 @@
       <w:r>
         <w:t>PythonMagick</w:t>
       </w:r>
+      <w:bookmarkEnd w:id="7"/>
       <w:proofErr w:type="spellEnd"/>
     </w:p>
     <w:p>
@@ -1767,8 +2098,6 @@
         </w:rPr>
         <w:t>Our team has determined that these modules meet the requirements of our product and would be a good choice for future iterations. However, it is worth doing some research first into finding alternative modules and determining if they would be easier to use.</w:t>
       </w:r>
-      <w:bookmarkStart w:id="3" w:name="_GoBack"/>
-      <w:bookmarkEnd w:id="3"/>
     </w:p>
     <w:p>
       <w:pPr>
@@ -1777,21 +2106,21 @@
           <w:bottom w:val="single" w:sz="8" w:space="7" w:color="4F81BD" w:themeColor="accent1"/>
         </w:pBdr>
       </w:pPr>
-      <w:bookmarkStart w:id="4" w:name="_Toc352883549"/>
+      <w:bookmarkStart w:id="8" w:name="_Toc352884586"/>
       <w:r>
         <w:t>Lessons Learned</w:t>
       </w:r>
-      <w:bookmarkEnd w:id="4"/>
+      <w:bookmarkEnd w:id="8"/>
     </w:p>
     <w:p>
       <w:pPr>
         <w:pStyle w:val="Heading2"/>
       </w:pPr>
-      <w:bookmarkStart w:id="5" w:name="_Toc352883550"/>
+      <w:bookmarkStart w:id="9" w:name="_Toc352884587"/>
       <w:r>
         <w:t>Major Advances</w:t>
       </w:r>
-      <w:bookmarkEnd w:id="5"/>
+      <w:bookmarkEnd w:id="9"/>
     </w:p>
     <w:p>
       <w:pPr>
@@ -1939,11 +2268,11 @@
       <w:pPr>
         <w:pStyle w:val="Heading2"/>
       </w:pPr>
-      <w:bookmarkStart w:id="6" w:name="_Toc352883551"/>
+      <w:bookmarkStart w:id="10" w:name="_Toc352884588"/>
       <w:r>
         <w:t>Major Setbacks</w:t>
       </w:r>
-      <w:bookmarkEnd w:id="6"/>
+      <w:bookmarkEnd w:id="10"/>
     </w:p>
     <w:p>
       <w:pPr>
@@ -2273,11 +2602,11 @@
       <w:pPr>
         <w:pStyle w:val="Heading2"/>
       </w:pPr>
-      <w:bookmarkStart w:id="7" w:name="_Toc352883552"/>
+      <w:bookmarkStart w:id="11" w:name="_Toc352884589"/>
       <w:r>
         <w:t>Risk Retrospective</w:t>
       </w:r>
-      <w:bookmarkEnd w:id="7"/>
+      <w:bookmarkEnd w:id="11"/>
     </w:p>
     <w:p>
       <w:pPr>
@@ -2299,14 +2628,14 @@
           <w:lang w:val="en-US" w:eastAsia="ja-JP"/>
         </w:rPr>
       </w:pPr>
-      <w:bookmarkStart w:id="8" w:name="_Toc352883553"/>
+      <w:bookmarkStart w:id="12" w:name="_Toc352884590"/>
       <w:r>
         <w:rPr>
           <w:lang w:val="en-US" w:eastAsia="ja-JP"/>
         </w:rPr>
         <w:t>High-Impact Risks Encountered</w:t>
       </w:r>
-      <w:bookmarkEnd w:id="8"/>
+      <w:bookmarkEnd w:id="12"/>
     </w:p>
     <w:p>
       <w:pPr>
@@ -2453,14 +2782,14 @@
           <w:lang w:val="en-US" w:eastAsia="ja-JP"/>
         </w:rPr>
       </w:pPr>
-      <w:bookmarkStart w:id="9" w:name="_Toc352883554"/>
+      <w:bookmarkStart w:id="13" w:name="_Toc352884591"/>
       <w:r>
         <w:rPr>
           <w:lang w:val="en-US" w:eastAsia="ja-JP"/>
         </w:rPr>
         <w:t>Low-Impact Risks Encountered</w:t>
       </w:r>
-      <w:bookmarkEnd w:id="9"/>
+      <w:bookmarkEnd w:id="13"/>
     </w:p>
     <w:p>
       <w:pPr>
@@ -2707,14 +3036,14 @@
           <w:lang w:val="en-US" w:eastAsia="ja-JP"/>
         </w:rPr>
       </w:pPr>
-      <w:bookmarkStart w:id="10" w:name="_Toc352883555"/>
+      <w:bookmarkStart w:id="14" w:name="_Toc352884592"/>
       <w:r>
         <w:rPr>
           <w:lang w:val="en-US" w:eastAsia="ja-JP"/>
         </w:rPr>
         <w:t>Risks Not Encountered</w:t>
       </w:r>
-      <w:bookmarkEnd w:id="10"/>
+      <w:bookmarkEnd w:id="14"/>
     </w:p>
     <w:p>
       <w:pPr>
@@ -2803,11 +3132,11 @@
           <w:bottom w:val="single" w:sz="8" w:space="7" w:color="4F81BD" w:themeColor="accent1"/>
         </w:pBdr>
       </w:pPr>
-      <w:bookmarkStart w:id="11" w:name="_Toc352883556"/>
+      <w:bookmarkStart w:id="15" w:name="_Toc352884593"/>
       <w:r>
         <w:t>Future Requirements</w:t>
       </w:r>
-      <w:bookmarkEnd w:id="11"/>
+      <w:bookmarkEnd w:id="15"/>
     </w:p>
     <w:p/>
     <w:p>
@@ -3069,7 +3398,7 @@
           <w:rPr>
             <w:noProof/>
           </w:rPr>
-          <w:t>3</w:t>
+          <w:t>2</w:t>
         </w:r>
         <w:r>
           <w:rPr>
@@ -8501,7 +8830,7 @@
 </file>
 
 <file path=customXml/itemProps2.xml><?xml version="1.0" encoding="utf-8"?>
-<ds:datastoreItem xmlns:ds="http://schemas.openxmlformats.org/officeDocument/2006/customXml" ds:itemID="{320D86E9-5CC3-46CC-8E8D-4CB9218C6BAB}">
+<ds:datastoreItem xmlns:ds="http://schemas.openxmlformats.org/officeDocument/2006/customXml" ds:itemID="{83651A10-DCA9-44F8-B24A-0F4BCCB4E7C2}">
   <ds:schemaRefs>
     <ds:schemaRef ds:uri="http://schemas.openxmlformats.org/officeDocument/2006/bibliography"/>
   </ds:schemaRefs>

</xml_diff>

<commit_message>
Closed #24. Completed Future Outlook Document; pending review.
</commit_message>
<xml_diff>
--- a/deliverables/Future Outlook Document.docx
+++ b/deliverables/Future Outlook Document.docx
@@ -71,12 +71,10 @@
                     </w:rPr>
                     <w:alias w:val="Title"/>
                     <w:id w:val="276713177"/>
-                    <w:placeholder>
-                      <w:docPart w:val="6E2024D4CDA24889B97DB8CD444795C1"/>
-                    </w:placeholder>
                     <w:dataBinding w:prefixMappings="xmlns:ns0='http://schemas.openxmlformats.org/package/2006/metadata/core-properties' xmlns:ns1='http://purl.org/dc/elements/1.1/'" w:xpath="/ns0:coreProperties[1]/ns1:title[1]" w:storeItemID="{6C3C8BC8-F283-45AE-878A-BAB7291924A1}"/>
                     <w:text/>
                   </w:sdtPr>
+                  <w:sdtEndPr/>
                   <w:sdtContent>
                     <w:r>
                       <w:rPr>
@@ -110,9 +108,6 @@
                   </w:rPr>
                   <w:alias w:val="Date"/>
                   <w:id w:val="276713165"/>
-                  <w:placeholder>
-                    <w:docPart w:val="44E20962A2624BE1B3D76DCD49CC932B"/>
-                  </w:placeholder>
                   <w:dataBinding w:prefixMappings="xmlns:ns0='http://schemas.microsoft.com/office/2006/coverPageProps'" w:xpath="/ns0:CoverPageProperties[1]/ns0:PublishDate[1]" w:storeItemID="{55AF091B-3C7A-41E3-B477-F2FDAA23CFDA}"/>
                   <w:date w:fullDate="2013-04-01T00:00:00Z">
                     <w:dateFormat w:val="MMMM d"/>
@@ -121,6 +116,7 @@
                     <w:calendar w:val="gregorian"/>
                   </w:date>
                 </w:sdtPr>
+                <w:sdtEndPr/>
                 <w:sdtContent>
                   <w:p>
                     <w:pPr>
@@ -165,6 +161,7 @@
                     <w:calendar w:val="gregorian"/>
                   </w:date>
                 </w:sdtPr>
+                <w:sdtEndPr/>
                 <w:sdtContent>
                   <w:p>
                     <w:pPr>
@@ -269,6 +266,7 @@
                 <w:dataBinding w:prefixMappings="xmlns:ns0='http://schemas.openxmlformats.org/package/2006/metadata/core-properties' xmlns:ns1='http://purl.org/dc/elements/1.1/'" w:xpath="/ns0:coreProperties[1]/ns1:subject[1]" w:storeItemID="{6C3C8BC8-F283-45AE-878A-BAB7291924A1}"/>
                 <w:text/>
               </w:sdtPr>
+              <w:sdtEndPr/>
               <w:sdtContent>
                 <w:tc>
                   <w:tcPr>
@@ -389,111 +387,64 @@
           <w:r>
             <w:fldChar w:fldCharType="separate"/>
           </w:r>
-          <w:bookmarkStart w:id="0" w:name="_GoBack"/>
-          <w:bookmarkEnd w:id="0"/>
-          <w:r>
-            <w:rPr>
-              <w:rStyle w:val="Hyperlink"/>
-              <w:noProof/>
-            </w:rPr>
-            <w:fldChar w:fldCharType="begin"/>
-          </w:r>
-          <w:r>
-            <w:rPr>
-              <w:rStyle w:val="Hyperlink"/>
-              <w:noProof/>
-            </w:rPr>
-            <w:instrText xml:space="preserve"> </w:instrText>
-          </w:r>
-          <w:r>
-            <w:rPr>
-              <w:noProof/>
-            </w:rPr>
-            <w:instrText>HYPERLINK \l "_Toc352884579"</w:instrText>
-          </w:r>
-          <w:r>
-            <w:rPr>
-              <w:rStyle w:val="Hyperlink"/>
-              <w:noProof/>
-            </w:rPr>
-            <w:instrText xml:space="preserve"> </w:instrText>
-          </w:r>
-          <w:r>
-            <w:rPr>
-              <w:rStyle w:val="Hyperlink"/>
-              <w:noProof/>
-            </w:rPr>
-          </w:r>
-          <w:r>
-            <w:rPr>
-              <w:rStyle w:val="Hyperlink"/>
-              <w:noProof/>
-            </w:rPr>
-            <w:fldChar w:fldCharType="separate"/>
-          </w:r>
-          <w:r>
-            <w:rPr>
-              <w:rStyle w:val="Hyperlink"/>
-              <w:noProof/>
-              <w:lang w:val="en-US" w:eastAsia="ja-JP"/>
-            </w:rPr>
-            <w:t>Introduction</w:t>
-          </w:r>
-          <w:r>
-            <w:rPr>
-              <w:noProof/>
-              <w:webHidden/>
-            </w:rPr>
-            <w:tab/>
-          </w:r>
-          <w:r>
-            <w:rPr>
-              <w:noProof/>
-              <w:webHidden/>
-            </w:rPr>
-            <w:fldChar w:fldCharType="begin"/>
-          </w:r>
-          <w:r>
-            <w:rPr>
-              <w:noProof/>
-              <w:webHidden/>
-            </w:rPr>
-            <w:instrText xml:space="preserve"> PAGEREF _Toc352884579 \h </w:instrText>
-          </w:r>
-          <w:r>
-            <w:rPr>
-              <w:noProof/>
-              <w:webHidden/>
-            </w:rPr>
-          </w:r>
-          <w:r>
-            <w:rPr>
-              <w:noProof/>
-              <w:webHidden/>
-            </w:rPr>
-            <w:fldChar w:fldCharType="separate"/>
-          </w:r>
-          <w:r>
-            <w:rPr>
-              <w:noProof/>
-              <w:webHidden/>
-            </w:rPr>
-            <w:t>2</w:t>
-          </w:r>
-          <w:r>
-            <w:rPr>
-              <w:noProof/>
-              <w:webHidden/>
-            </w:rPr>
-            <w:fldChar w:fldCharType="end"/>
-          </w:r>
-          <w:r>
-            <w:rPr>
-              <w:rStyle w:val="Hyperlink"/>
-              <w:noProof/>
-            </w:rPr>
-            <w:fldChar w:fldCharType="end"/>
-          </w:r>
+          <w:hyperlink w:anchor="_Toc352884579" w:history="1">
+            <w:r>
+              <w:rPr>
+                <w:rStyle w:val="Hyperlink"/>
+                <w:noProof/>
+                <w:lang w:val="en-US" w:eastAsia="ja-JP"/>
+              </w:rPr>
+              <w:t>Introduction</w:t>
+            </w:r>
+            <w:r>
+              <w:rPr>
+                <w:noProof/>
+                <w:webHidden/>
+              </w:rPr>
+              <w:tab/>
+            </w:r>
+            <w:r>
+              <w:rPr>
+                <w:noProof/>
+                <w:webHidden/>
+              </w:rPr>
+              <w:fldChar w:fldCharType="begin"/>
+            </w:r>
+            <w:r>
+              <w:rPr>
+                <w:noProof/>
+                <w:webHidden/>
+              </w:rPr>
+              <w:instrText xml:space="preserve"> PAGEREF _Toc352884579 \h </w:instrText>
+            </w:r>
+            <w:r>
+              <w:rPr>
+                <w:noProof/>
+                <w:webHidden/>
+              </w:rPr>
+            </w:r>
+            <w:r>
+              <w:rPr>
+                <w:noProof/>
+                <w:webHidden/>
+              </w:rPr>
+              <w:fldChar w:fldCharType="separate"/>
+            </w:r>
+            <w:r>
+              <w:rPr>
+                <w:noProof/>
+                <w:webHidden/>
+              </w:rPr>
+              <w:t>2</w:t>
+            </w:r>
+            <w:r>
+              <w:rPr>
+                <w:noProof/>
+                <w:webHidden/>
+              </w:rPr>
+              <w:fldChar w:fldCharType="end"/>
+            </w:r>
+          </w:hyperlink>
         </w:p>
         <w:p>
           <w:pPr>
@@ -1454,7 +1405,7 @@
                 <w:noProof/>
                 <w:webHidden/>
               </w:rPr>
-              <w:t>6</w:t>
+              <w:t>7</w:t>
             </w:r>
             <w:r>
               <w:rPr>
@@ -1504,7 +1455,7 @@
           <w:lang w:val="en-US" w:eastAsia="ja-JP"/>
         </w:rPr>
       </w:pPr>
-      <w:bookmarkStart w:id="1" w:name="_Toc352884579"/>
+      <w:bookmarkStart w:id="0" w:name="_Toc352884579"/>
       <w:r>
         <w:rPr>
           <w:lang w:val="en-US" w:eastAsia="ja-JP"/>
@@ -1512,7 +1463,7 @@
         <w:lastRenderedPageBreak/>
         <w:t>Introduction</w:t>
       </w:r>
-      <w:bookmarkEnd w:id="1"/>
+      <w:bookmarkEnd w:id="0"/>
     </w:p>
     <w:p>
       <w:pPr>
@@ -1569,14 +1520,14 @@
           <w:lang w:val="en-US" w:eastAsia="ja-JP"/>
         </w:rPr>
       </w:pPr>
-      <w:bookmarkStart w:id="2" w:name="_Toc352884580"/>
+      <w:bookmarkStart w:id="1" w:name="_Toc352884580"/>
       <w:r>
         <w:rPr>
           <w:lang w:val="en-US" w:eastAsia="ja-JP"/>
         </w:rPr>
         <w:t>Dropped/Deferred Features</w:t>
       </w:r>
-      <w:bookmarkEnd w:id="2"/>
+      <w:bookmarkEnd w:id="1"/>
     </w:p>
     <w:p>
       <w:pPr>
@@ -1688,35 +1639,22 @@
           <w:bottom w:val="single" w:sz="8" w:space="7" w:color="4F81BD" w:themeColor="accent1"/>
         </w:pBdr>
       </w:pPr>
-      <w:bookmarkStart w:id="3" w:name="_Toc352884581"/>
+      <w:bookmarkStart w:id="2" w:name="_Toc352884581"/>
       <w:r>
         <w:t>Architecture</w:t>
       </w:r>
+      <w:bookmarkEnd w:id="2"/>
+    </w:p>
+    <w:p>
+      <w:pPr>
+        <w:pStyle w:val="Heading2"/>
+      </w:pPr>
+      <w:bookmarkStart w:id="3" w:name="_Toc352884582"/>
+      <w:proofErr w:type="spellStart"/>
+      <w:r>
+        <w:t>PyQT</w:t>
+      </w:r>
       <w:bookmarkEnd w:id="3"/>
-    </w:p>
-    <w:p>
-      <w:r>
-        <w:t xml:space="preserve">From </w:t>
-      </w:r>
-      <w:proofErr w:type="spellStart"/>
-      <w:r>
-        <w:t>eClass</w:t>
-      </w:r>
-      <w:proofErr w:type="spellEnd"/>
-      <w:r>
-        <w:t>: major strengths and weaknesses, ideas of the direction that future development should take</w:t>
-      </w:r>
-    </w:p>
-    <w:p>
-      <w:pPr>
-        <w:pStyle w:val="Heading2"/>
-      </w:pPr>
-      <w:bookmarkStart w:id="4" w:name="_Toc352884582"/>
-      <w:proofErr w:type="spellStart"/>
-      <w:r>
-        <w:t>PyQT</w:t>
-      </w:r>
-      <w:bookmarkEnd w:id="4"/>
       <w:proofErr w:type="spellEnd"/>
     </w:p>
     <w:p>
@@ -1900,53 +1838,106 @@
         <w:rPr>
           <w:lang w:val="en-US" w:eastAsia="ja-JP"/>
         </w:rPr>
+        <w:t>Difficulty with dependency installation</w:t>
+      </w:r>
+    </w:p>
+    <w:p>
+      <w:pPr>
+        <w:rPr>
+          <w:lang w:val="en-US" w:eastAsia="ja-JP"/>
+        </w:rPr>
+      </w:pPr>
+      <w:r>
+        <w:rPr>
+          <w:lang w:val="en-US" w:eastAsia="ja-JP"/>
+        </w:rPr>
+        <w:t xml:space="preserve">Our team recommends continuing the use of </w:t>
+      </w:r>
+      <w:proofErr w:type="spellStart"/>
+      <w:r>
+        <w:rPr>
+          <w:lang w:val="en-US" w:eastAsia="ja-JP"/>
+        </w:rPr>
+        <w:t>PyQT</w:t>
+      </w:r>
+      <w:proofErr w:type="spellEnd"/>
+      <w:r>
+        <w:rPr>
+          <w:lang w:val="en-US" w:eastAsia="ja-JP"/>
+        </w:rPr>
+        <w:t xml:space="preserve"> in future iterations.</w:t>
+      </w:r>
+    </w:p>
+    <w:p>
+      <w:pPr>
+        <w:pStyle w:val="Heading2"/>
+      </w:pPr>
+      <w:bookmarkStart w:id="4" w:name="_Toc352884583"/>
+      <w:proofErr w:type="spellStart"/>
+      <w:r>
         <w:lastRenderedPageBreak/>
-        <w:t>Difficulty with dependency installation</w:t>
-      </w:r>
-    </w:p>
-    <w:p>
-      <w:pPr>
-        <w:rPr>
-          <w:lang w:val="en-US" w:eastAsia="ja-JP"/>
-        </w:rPr>
-      </w:pPr>
-      <w:r>
-        <w:rPr>
-          <w:lang w:val="en-US" w:eastAsia="ja-JP"/>
-        </w:rPr>
-        <w:t xml:space="preserve">Our team recommends continuing the use of </w:t>
+        <w:t>Scipy</w:t>
+      </w:r>
+      <w:proofErr w:type="spellEnd"/>
+      <w:r>
+        <w:t xml:space="preserve"> &amp; </w:t>
       </w:r>
       <w:proofErr w:type="spellStart"/>
       <w:r>
-        <w:rPr>
-          <w:lang w:val="en-US" w:eastAsia="ja-JP"/>
-        </w:rPr>
-        <w:t>PyQT</w:t>
-      </w:r>
+        <w:t>Numpy</w:t>
+      </w:r>
+      <w:bookmarkEnd w:id="4"/>
       <w:proofErr w:type="spellEnd"/>
-      <w:r>
-        <w:rPr>
-          <w:lang w:val="en-US" w:eastAsia="ja-JP"/>
-        </w:rPr>
-        <w:t xml:space="preserve"> in future iterations.</w:t>
+    </w:p>
+    <w:p>
+      <w:pPr>
+        <w:rPr>
+          <w:lang w:val="en-US" w:eastAsia="ja-JP"/>
+        </w:rPr>
+      </w:pPr>
+      <w:r>
+        <w:rPr>
+          <w:lang w:val="en-US" w:eastAsia="ja-JP"/>
+        </w:rPr>
+        <w:t xml:space="preserve">The </w:t>
+      </w:r>
+      <w:proofErr w:type="spellStart"/>
+      <w:r>
+        <w:rPr>
+          <w:lang w:val="en-US" w:eastAsia="ja-JP"/>
+        </w:rPr>
+        <w:t>scipy</w:t>
+      </w:r>
+      <w:proofErr w:type="spellEnd"/>
+      <w:r>
+        <w:rPr>
+          <w:lang w:val="en-US" w:eastAsia="ja-JP"/>
+        </w:rPr>
+        <w:t xml:space="preserve"> and </w:t>
+      </w:r>
+      <w:proofErr w:type="spellStart"/>
+      <w:r>
+        <w:rPr>
+          <w:lang w:val="en-US" w:eastAsia="ja-JP"/>
+        </w:rPr>
+        <w:t>numpy</w:t>
+      </w:r>
+      <w:proofErr w:type="spellEnd"/>
+      <w:r>
+        <w:rPr>
+          <w:lang w:val="en-US" w:eastAsia="ja-JP"/>
+        </w:rPr>
+        <w:t xml:space="preserve"> Python modules proved very useful for the image analysis and computations needed for our product. As such, our team recommends continuing the use of these modules.</w:t>
       </w:r>
     </w:p>
     <w:p>
       <w:pPr>
         <w:pStyle w:val="Heading2"/>
       </w:pPr>
-      <w:bookmarkStart w:id="5" w:name="_Toc352884583"/>
+      <w:bookmarkStart w:id="5" w:name="_Toc352884584"/>
       <w:proofErr w:type="spellStart"/>
       <w:r>
-        <w:t>Scipy</w:t>
-      </w:r>
-      <w:proofErr w:type="spellEnd"/>
-      <w:r>
-        <w:t xml:space="preserve"> &amp; </w:t>
-      </w:r>
-      <w:proofErr w:type="spellStart"/>
-      <w:r>
-        <w:t>Numpy</w:t>
+        <w:t>Django</w:t>
       </w:r>
       <w:bookmarkEnd w:id="5"/>
       <w:proofErr w:type="spellEnd"/>
@@ -1957,92 +1948,72 @@
           <w:lang w:val="en-US" w:eastAsia="ja-JP"/>
         </w:rPr>
       </w:pPr>
-      <w:r>
-        <w:rPr>
-          <w:lang w:val="en-US" w:eastAsia="ja-JP"/>
-        </w:rPr>
-        <w:t xml:space="preserve">The </w:t>
-      </w:r>
       <w:proofErr w:type="spellStart"/>
       <w:r>
         <w:rPr>
           <w:lang w:val="en-US" w:eastAsia="ja-JP"/>
         </w:rPr>
-        <w:t>scipy</w:t>
+        <w:t>Django</w:t>
       </w:r>
       <w:proofErr w:type="spellEnd"/>
       <w:r>
         <w:rPr>
           <w:lang w:val="en-US" w:eastAsia="ja-JP"/>
         </w:rPr>
+        <w:t xml:space="preserve"> was used to develop the Web GUI.</w:t>
+      </w:r>
+      <w:r>
+        <w:rPr>
+          <w:lang w:val="en-US" w:eastAsia="ja-JP"/>
+        </w:rPr>
+        <w:t xml:space="preserve"> It provided us with a good foundation on which to construct the scripts needed to run the Web GUI.</w:t>
+      </w:r>
+    </w:p>
+    <w:p>
+      <w:pPr>
+        <w:rPr>
+          <w:lang w:val="en-US" w:eastAsia="ja-JP"/>
+        </w:rPr>
+      </w:pPr>
+      <w:r>
+        <w:rPr>
+          <w:lang w:val="en-US" w:eastAsia="ja-JP"/>
+        </w:rPr>
+        <w:t xml:space="preserve">Our team has determined that </w:t>
+      </w:r>
+      <w:proofErr w:type="spellStart"/>
+      <w:r>
+        <w:rPr>
+          <w:lang w:val="en-US" w:eastAsia="ja-JP"/>
+        </w:rPr>
+        <w:t>Django</w:t>
+      </w:r>
+      <w:proofErr w:type="spellEnd"/>
+      <w:r>
+        <w:rPr>
+          <w:lang w:val="en-US" w:eastAsia="ja-JP"/>
+        </w:rPr>
+        <w:t xml:space="preserve"> adequately met our needs, and as such we recommend continuing the use of this module.</w:t>
+      </w:r>
+    </w:p>
+    <w:p>
+      <w:pPr>
+        <w:pStyle w:val="Heading2"/>
+      </w:pPr>
+      <w:bookmarkStart w:id="6" w:name="_Toc352884585"/>
+      <w:proofErr w:type="spellStart"/>
+      <w:r>
+        <w:t>ImageMagick</w:t>
+      </w:r>
+      <w:proofErr w:type="spellEnd"/>
+      <w:r>
         <w:t xml:space="preserve"> and </w:t>
       </w:r>
       <w:proofErr w:type="spellStart"/>
       <w:r>
-        <w:rPr>
-          <w:lang w:val="en-US" w:eastAsia="ja-JP"/>
-        </w:rPr>
-        <w:t>numpy</w:t>
-      </w:r>
-      <w:proofErr w:type="spellEnd"/>
-      <w:r>
-        <w:rPr>
-          <w:lang w:val="en-US" w:eastAsia="ja-JP"/>
-        </w:rPr>
-        <w:t xml:space="preserve"> Python modules proved very useful for the image analysis and computations needed for our product. As such, our team recommends continuing the use of these modules.</w:t>
-      </w:r>
-    </w:p>
-    <w:p>
-      <w:pPr>
-        <w:pStyle w:val="Heading2"/>
-      </w:pPr>
-      <w:bookmarkStart w:id="6" w:name="_Toc352884584"/>
-      <w:proofErr w:type="spellStart"/>
-      <w:r>
-        <w:t>Django</w:t>
+        <w:t>PythonMagick</w:t>
       </w:r>
       <w:bookmarkEnd w:id="6"/>
-      <w:proofErr w:type="spellEnd"/>
-    </w:p>
-    <w:p>
-      <w:pPr>
-        <w:rPr>
-          <w:lang w:val="en-US" w:eastAsia="ja-JP"/>
-        </w:rPr>
-      </w:pPr>
-      <w:proofErr w:type="spellStart"/>
-      <w:r>
-        <w:rPr>
-          <w:lang w:val="en-US" w:eastAsia="ja-JP"/>
-        </w:rPr>
-        <w:t>Django</w:t>
-      </w:r>
-      <w:proofErr w:type="spellEnd"/>
-      <w:r>
-        <w:rPr>
-          <w:lang w:val="en-US" w:eastAsia="ja-JP"/>
-        </w:rPr>
-        <w:t xml:space="preserve"> was used to develop the Web GUI.</w:t>
-      </w:r>
-    </w:p>
-    <w:p>
-      <w:pPr>
-        <w:pStyle w:val="Heading2"/>
-      </w:pPr>
-      <w:bookmarkStart w:id="7" w:name="_Toc352884585"/>
-      <w:proofErr w:type="spellStart"/>
-      <w:r>
-        <w:t>ImageMagick</w:t>
-      </w:r>
-      <w:proofErr w:type="spellEnd"/>
-      <w:r>
-        <w:t xml:space="preserve"> and </w:t>
-      </w:r>
-      <w:proofErr w:type="spellStart"/>
-      <w:r>
-        <w:t>PythonMagick</w:t>
-      </w:r>
-      <w:bookmarkEnd w:id="7"/>
       <w:proofErr w:type="spellEnd"/>
     </w:p>
     <w:p>
@@ -2106,21 +2077,21 @@
           <w:bottom w:val="single" w:sz="8" w:space="7" w:color="4F81BD" w:themeColor="accent1"/>
         </w:pBdr>
       </w:pPr>
-      <w:bookmarkStart w:id="8" w:name="_Toc352884586"/>
+      <w:bookmarkStart w:id="7" w:name="_Toc352884586"/>
       <w:r>
         <w:t>Lessons Learned</w:t>
       </w:r>
+      <w:bookmarkEnd w:id="7"/>
+    </w:p>
+    <w:p>
+      <w:pPr>
+        <w:pStyle w:val="Heading2"/>
+      </w:pPr>
+      <w:bookmarkStart w:id="8" w:name="_Toc352884587"/>
+      <w:r>
+        <w:t>Major Advances</w:t>
+      </w:r>
       <w:bookmarkEnd w:id="8"/>
-    </w:p>
-    <w:p>
-      <w:pPr>
-        <w:pStyle w:val="Heading2"/>
-      </w:pPr>
-      <w:bookmarkStart w:id="9" w:name="_Toc352884587"/>
-      <w:r>
-        <w:t>Major Advances</w:t>
-      </w:r>
-      <w:bookmarkEnd w:id="9"/>
     </w:p>
     <w:p>
       <w:pPr>
@@ -2268,11 +2239,11 @@
       <w:pPr>
         <w:pStyle w:val="Heading2"/>
       </w:pPr>
-      <w:bookmarkStart w:id="10" w:name="_Toc352884588"/>
+      <w:bookmarkStart w:id="9" w:name="_Toc352884588"/>
       <w:r>
         <w:t>Major Setbacks</w:t>
       </w:r>
-      <w:bookmarkEnd w:id="10"/>
+      <w:bookmarkEnd w:id="9"/>
     </w:p>
     <w:p>
       <w:pPr>
@@ -2602,40 +2573,40 @@
       <w:pPr>
         <w:pStyle w:val="Heading2"/>
       </w:pPr>
-      <w:bookmarkStart w:id="11" w:name="_Toc352884589"/>
+      <w:bookmarkStart w:id="10" w:name="_Toc352884589"/>
       <w:r>
         <w:t>Risk Retrospective</w:t>
       </w:r>
+      <w:bookmarkEnd w:id="10"/>
+    </w:p>
+    <w:p>
+      <w:pPr>
+        <w:rPr>
+          <w:lang w:val="en-US" w:eastAsia="ja-JP"/>
+        </w:rPr>
+      </w:pPr>
+      <w:r>
+        <w:rPr>
+          <w:lang w:val="en-US" w:eastAsia="ja-JP"/>
+        </w:rPr>
+        <w:t>This section details which of the risks outlined in the project plan we ended up encountering, and what effect they had on the project.</w:t>
+      </w:r>
+    </w:p>
+    <w:p>
+      <w:pPr>
+        <w:pStyle w:val="Heading3"/>
+        <w:rPr>
+          <w:lang w:val="en-US" w:eastAsia="ja-JP"/>
+        </w:rPr>
+      </w:pPr>
+      <w:bookmarkStart w:id="11" w:name="_Toc352884590"/>
+      <w:r>
+        <w:rPr>
+          <w:lang w:val="en-US" w:eastAsia="ja-JP"/>
+        </w:rPr>
+        <w:t>High-Impact Risks Encountered</w:t>
+      </w:r>
       <w:bookmarkEnd w:id="11"/>
-    </w:p>
-    <w:p>
-      <w:pPr>
-        <w:rPr>
-          <w:lang w:val="en-US" w:eastAsia="ja-JP"/>
-        </w:rPr>
-      </w:pPr>
-      <w:r>
-        <w:rPr>
-          <w:lang w:val="en-US" w:eastAsia="ja-JP"/>
-        </w:rPr>
-        <w:t>This section details which of the risks outlined in the project plan we ended up encountering, and what effect they had on the project.</w:t>
-      </w:r>
-    </w:p>
-    <w:p>
-      <w:pPr>
-        <w:pStyle w:val="Heading3"/>
-        <w:rPr>
-          <w:lang w:val="en-US" w:eastAsia="ja-JP"/>
-        </w:rPr>
-      </w:pPr>
-      <w:bookmarkStart w:id="12" w:name="_Toc352884590"/>
-      <w:r>
-        <w:rPr>
-          <w:lang w:val="en-US" w:eastAsia="ja-JP"/>
-        </w:rPr>
-        <w:t>High-Impact Risks Encountered</w:t>
-      </w:r>
-      <w:bookmarkEnd w:id="12"/>
     </w:p>
     <w:p>
       <w:pPr>
@@ -2782,14 +2753,14 @@
           <w:lang w:val="en-US" w:eastAsia="ja-JP"/>
         </w:rPr>
       </w:pPr>
-      <w:bookmarkStart w:id="13" w:name="_Toc352884591"/>
+      <w:bookmarkStart w:id="12" w:name="_Toc352884591"/>
       <w:r>
         <w:rPr>
           <w:lang w:val="en-US" w:eastAsia="ja-JP"/>
         </w:rPr>
         <w:t>Low-Impact Risks Encountered</w:t>
       </w:r>
-      <w:bookmarkEnd w:id="13"/>
+      <w:bookmarkEnd w:id="12"/>
     </w:p>
     <w:p>
       <w:pPr>
@@ -3036,14 +3007,14 @@
           <w:lang w:val="en-US" w:eastAsia="ja-JP"/>
         </w:rPr>
       </w:pPr>
-      <w:bookmarkStart w:id="14" w:name="_Toc352884592"/>
+      <w:bookmarkStart w:id="13" w:name="_Toc352884592"/>
       <w:r>
         <w:rPr>
           <w:lang w:val="en-US" w:eastAsia="ja-JP"/>
         </w:rPr>
         <w:t>Risks Not Encountered</w:t>
       </w:r>
-      <w:bookmarkEnd w:id="14"/>
+      <w:bookmarkEnd w:id="13"/>
     </w:p>
     <w:p>
       <w:pPr>
@@ -3127,18 +3098,43 @@
     </w:p>
     <w:p>
       <w:pPr>
+        <w:rPr>
+          <w:rFonts w:asciiTheme="majorHAnsi" w:eastAsiaTheme="majorEastAsia" w:hAnsiTheme="majorHAnsi" w:cstheme="majorBidi"/>
+          <w:bCs/>
+          <w:color w:val="0F243E" w:themeColor="text2" w:themeShade="80"/>
+          <w:spacing w:val="5"/>
+          <w:kern w:val="28"/>
+          <w:sz w:val="52"/>
+          <w:szCs w:val="28"/>
+          <w:lang w:val="en-US"/>
+        </w:rPr>
+      </w:pPr>
+      <w:bookmarkStart w:id="14" w:name="_Toc352884593"/>
+      <w:r>
+        <w:rPr>
+          <w:lang w:val="en-US"/>
+        </w:rPr>
+        <w:br w:type="page"/>
+      </w:r>
+    </w:p>
+    <w:p>
+      <w:pPr>
         <w:pStyle w:val="Heading1"/>
         <w:pBdr>
           <w:bottom w:val="single" w:sz="8" w:space="7" w:color="4F81BD" w:themeColor="accent1"/>
         </w:pBdr>
       </w:pPr>
-      <w:bookmarkStart w:id="15" w:name="_Toc352884593"/>
-      <w:r>
+      <w:r>
+        <w:lastRenderedPageBreak/>
         <w:t>Future Requirements</w:t>
       </w:r>
-      <w:bookmarkEnd w:id="15"/>
-    </w:p>
-    <w:p/>
+      <w:bookmarkEnd w:id="14"/>
+    </w:p>
+    <w:p>
+      <w:r>
+        <w:t>This section details possible requirements for future iterations of this project.</w:t>
+      </w:r>
+    </w:p>
     <w:p>
       <w:pPr>
         <w:pStyle w:val="ListParagraph"/>
@@ -3172,7 +3168,6 @@
         </w:numPr>
       </w:pPr>
       <w:r>
-        <w:lastRenderedPageBreak/>
         <w:t>Improved batch mode, with less stringent naming conventions, support for subdirectories, and so on.</w:t>
       </w:r>
     </w:p>
@@ -3233,7 +3228,12 @@
         </w:numPr>
       </w:pPr>
       <w:r>
-        <w:t>Force new windows (such as batch mode, the help dialog, or the zoom window) to show up in the same position as the parent window.</w:t>
+        <w:t>Force new windows (such as batch mode, the help dial</w:t>
+      </w:r>
+      <w:bookmarkStart w:id="15" w:name="_GoBack"/>
+      <w:bookmarkEnd w:id="15"/>
+      <w:r>
+        <w:t>og, or the zoom window) to show up in the same position as the parent window.</w:t>
       </w:r>
     </w:p>
     <w:p>
@@ -3398,7 +3398,7 @@
           <w:rPr>
             <w:noProof/>
           </w:rPr>
-          <w:t>2</w:t>
+          <w:t>1</w:t>
         </w:r>
         <w:r>
           <w:rPr>
@@ -7625,902 +7625,6 @@
 </w:styles>
 </file>
 
-<file path=word/glossary/document.xml><?xml version="1.0" encoding="utf-8"?>
-<w:glossaryDocument xmlns:wpc="http://schemas.microsoft.com/office/word/2010/wordprocessingCanvas" xmlns:mc="http://schemas.openxmlformats.org/markup-compatibility/2006" xmlns:o="urn:schemas-microsoft-com:office:office" xmlns:r="http://schemas.openxmlformats.org/officeDocument/2006/relationships" xmlns:m="http://schemas.openxmlformats.org/officeDocument/2006/math" xmlns:v="urn:schemas-microsoft-com:vml" xmlns:wp14="http://schemas.microsoft.com/office/word/2010/wordprocessingDrawing" xmlns:wp="http://schemas.openxmlformats.org/drawingml/2006/wordprocessingDrawing" xmlns:w10="urn:schemas-microsoft-com:office:word" xmlns:w="http://schemas.openxmlformats.org/wordprocessingml/2006/main" xmlns:w14="http://schemas.microsoft.com/office/word/2010/wordml" xmlns:wpg="http://schemas.microsoft.com/office/word/2010/wordprocessingGroup" xmlns:wpi="http://schemas.microsoft.com/office/word/2010/wordprocessingInk" xmlns:wne="http://schemas.microsoft.com/office/word/2006/wordml" xmlns:wps="http://schemas.microsoft.com/office/word/2010/wordprocessingShape" mc:Ignorable="w14 wp14">
-  <w:docParts>
-    <w:docPart>
-      <w:docPartPr>
-        <w:name w:val="6E2024D4CDA24889B97DB8CD444795C1"/>
-        <w:category>
-          <w:name w:val="General"/>
-          <w:gallery w:val="placeholder"/>
-        </w:category>
-        <w:types>
-          <w:type w:val="bbPlcHdr"/>
-        </w:types>
-        <w:behaviors>
-          <w:behavior w:val="content"/>
-        </w:behaviors>
-        <w:guid w:val="{877AF93B-20C6-4286-A2A3-99AA29D085E0}"/>
-      </w:docPartPr>
-      <w:docPartBody>
-        <w:p>
-          <w:pPr>
-            <w:pStyle w:val="6E2024D4CDA24889B97DB8CD444795C1"/>
-          </w:pPr>
-          <w:r>
-            <w:rPr>
-              <w:rFonts w:asciiTheme="majorHAnsi" w:eastAsiaTheme="majorEastAsia" w:hAnsiTheme="majorHAnsi" w:cstheme="majorBidi"/>
-              <w:sz w:val="72"/>
-              <w:szCs w:val="72"/>
-            </w:rPr>
-            <w:t>[Type the document title]</w:t>
-          </w:r>
-        </w:p>
-      </w:docPartBody>
-    </w:docPart>
-  </w:docParts>
-</w:glossaryDocument>
-</file>
-
-<file path=word/glossary/fontTable.xml><?xml version="1.0" encoding="utf-8"?>
-<w:fonts xmlns:mc="http://schemas.openxmlformats.org/markup-compatibility/2006" xmlns:r="http://schemas.openxmlformats.org/officeDocument/2006/relationships" xmlns:w="http://schemas.openxmlformats.org/wordprocessingml/2006/main" xmlns:w14="http://schemas.microsoft.com/office/word/2010/wordml" mc:Ignorable="w14">
-  <w:font w:name="Times New Roman">
-    <w:panose1 w:val="02020603050405020304"/>
-    <w:charset w:val="00"/>
-    <w:family w:val="roman"/>
-    <w:pitch w:val="variable"/>
-    <w:sig w:usb0="E0002AFF" w:usb1="C0007843" w:usb2="00000009" w:usb3="00000000" w:csb0="000001FF" w:csb1="00000000"/>
-  </w:font>
-  <w:font w:name="Symbol">
-    <w:panose1 w:val="05050102010706020507"/>
-    <w:charset w:val="02"/>
-    <w:family w:val="roman"/>
-    <w:pitch w:val="variable"/>
-    <w:sig w:usb0="00000000" w:usb1="10000000" w:usb2="00000000" w:usb3="00000000" w:csb0="80000000" w:csb1="00000000"/>
-  </w:font>
-  <w:font w:name="Courier New">
-    <w:panose1 w:val="02070309020205020404"/>
-    <w:charset w:val="00"/>
-    <w:family w:val="modern"/>
-    <w:pitch w:val="fixed"/>
-    <w:sig w:usb0="E0002AFF" w:usb1="C0007843" w:usb2="00000009" w:usb3="00000000" w:csb0="000001FF" w:csb1="00000000"/>
-  </w:font>
-  <w:font w:name="Wingdings">
-    <w:panose1 w:val="05000000000000000000"/>
-    <w:charset w:val="02"/>
-    <w:family w:val="auto"/>
-    <w:pitch w:val="variable"/>
-    <w:sig w:usb0="00000000" w:usb1="10000000" w:usb2="00000000" w:usb3="00000000" w:csb0="80000000" w:csb1="00000000"/>
-  </w:font>
-  <w:font w:name="Calibri">
-    <w:panose1 w:val="020F0502020204030204"/>
-    <w:charset w:val="00"/>
-    <w:family w:val="swiss"/>
-    <w:pitch w:val="variable"/>
-    <w:sig w:usb0="E00002FF" w:usb1="4000ACFF" w:usb2="00000001" w:usb3="00000000" w:csb0="0000019F" w:csb1="00000000"/>
-  </w:font>
-  <w:font w:name="Malgun Gothic">
-    <w:altName w:val="맑은 고딕"/>
-    <w:panose1 w:val="020B0503020000020004"/>
-    <w:charset w:val="81"/>
-    <w:family w:val="swiss"/>
-    <w:pitch w:val="variable"/>
-    <w:sig w:usb0="900002AF" w:usb1="29D77CFB" w:usb2="00000012" w:usb3="00000000" w:csb0="0008008D" w:csb1="00000000"/>
-  </w:font>
-  <w:font w:name="Cambria">
-    <w:panose1 w:val="02040503050406030204"/>
-    <w:charset w:val="00"/>
-    <w:family w:val="roman"/>
-    <w:pitch w:val="variable"/>
-    <w:sig w:usb0="E00002FF" w:usb1="400004FF" w:usb2="00000000" w:usb3="00000000" w:csb0="0000019F" w:csb1="00000000"/>
-  </w:font>
-  <w:font w:name="Tahoma">
-    <w:panose1 w:val="020B0604030504040204"/>
-    <w:charset w:val="00"/>
-    <w:family w:val="swiss"/>
-    <w:pitch w:val="variable"/>
-    <w:sig w:usb0="E1002EFF" w:usb1="C000605B" w:usb2="00000029" w:usb3="00000000" w:csb0="000101FF" w:csb1="00000000"/>
-  </w:font>
-</w:fonts>
-</file>
-
-<file path=word/glossary/settings.xml><?xml version="1.0" encoding="utf-8"?>
-<w:settings xmlns:mc="http://schemas.openxmlformats.org/markup-compatibility/2006" xmlns:o="urn:schemas-microsoft-com:office:office" xmlns:r="http://schemas.openxmlformats.org/officeDocument/2006/relationships" xmlns:m="http://schemas.openxmlformats.org/officeDocument/2006/math" xmlns:v="urn:schemas-microsoft-com:vml" xmlns:w10="urn:schemas-microsoft-com:office:word" xmlns:w="http://schemas.openxmlformats.org/wordprocessingml/2006/main" xmlns:w14="http://schemas.microsoft.com/office/word/2010/wordml" xmlns:sl="http://schemas.openxmlformats.org/schemaLibrary/2006/main" mc:Ignorable="w14">
-  <w:view w:val="normal"/>
-  <w:defaultTabStop w:val="720"/>
-  <w:characterSpacingControl w:val="doNotCompress"/>
-  <w:compat>
-    <w:useFELayout/>
-    <w:compatSetting w:name="compatibilityMode" w:uri="http://schemas.microsoft.com/office/word" w:val="14"/>
-    <w:compatSetting w:name="overrideTableStyleFontSizeAndJustification" w:uri="http://schemas.microsoft.com/office/word" w:val="1"/>
-    <w:compatSetting w:name="enableOpenTypeFeatures" w:uri="http://schemas.microsoft.com/office/word" w:val="1"/>
-    <w:compatSetting w:name="doNotFlipMirrorIndents" w:uri="http://schemas.microsoft.com/office/word" w:val="1"/>
-  </w:compat>
-  <w:rsids>
-    <w:rsidRoot w:val="00702BE7"/>
-    <w:rsid w:val="00702BE7"/>
-    <w:rsid w:val="007D0FCC"/>
-    <w:rsid w:val="00951911"/>
-    <w:rsid w:val="00A738DF"/>
-    <w:rsid w:val="00D61681"/>
-    <w:rsid w:val="00D75C83"/>
-  </w:rsids>
-  <m:mathPr>
-    <m:mathFont m:val="Cambria Math"/>
-    <m:brkBin m:val="before"/>
-    <m:brkBinSub m:val="--"/>
-    <m:smallFrac m:val="0"/>
-    <m:dispDef/>
-    <m:lMargin m:val="0"/>
-    <m:rMargin m:val="0"/>
-    <m:defJc m:val="centerGroup"/>
-    <m:wrapIndent m:val="1440"/>
-    <m:intLim m:val="subSup"/>
-    <m:naryLim m:val="undOvr"/>
-  </m:mathPr>
-  <w:themeFontLang w:val="en-CA" w:eastAsia="ko-KR"/>
-  <w:clrSchemeMapping w:bg1="light1" w:t1="dark1" w:bg2="light2" w:t2="dark2" w:accent1="accent1" w:accent2="accent2" w:accent3="accent3" w:accent4="accent4" w:accent5="accent5" w:accent6="accent6" w:hyperlink="hyperlink" w:followedHyperlink="followedHyperlink"/>
-  <w:decimalSymbol w:val="."/>
-  <w:listSeparator w:val=","/>
-</w:settings>
-</file>
-
-<file path=word/glossary/styles.xml><?xml version="1.0" encoding="utf-8"?>
-<w:styles xmlns:mc="http://schemas.openxmlformats.org/markup-compatibility/2006" xmlns:r="http://schemas.openxmlformats.org/officeDocument/2006/relationships" xmlns:w="http://schemas.openxmlformats.org/wordprocessingml/2006/main" xmlns:w14="http://schemas.microsoft.com/office/word/2010/wordml" mc:Ignorable="w14">
-  <w:docDefaults>
-    <w:rPrDefault>
-      <w:rPr>
-        <w:rFonts w:asciiTheme="minorHAnsi" w:eastAsiaTheme="minorEastAsia" w:hAnsiTheme="minorHAnsi" w:cstheme="minorBidi"/>
-        <w:sz w:val="22"/>
-        <w:szCs w:val="22"/>
-        <w:lang w:val="en-CA" w:eastAsia="ko-KR" w:bidi="ar-SA"/>
-      </w:rPr>
-    </w:rPrDefault>
-    <w:pPrDefault>
-      <w:pPr>
-        <w:spacing w:after="200" w:line="276" w:lineRule="auto"/>
-      </w:pPr>
-    </w:pPrDefault>
-  </w:docDefaults>
-  <w:latentStyles w:defLockedState="0" w:defUIPriority="99" w:defSemiHidden="1" w:defUnhideWhenUsed="1" w:defQFormat="0" w:count="267">
-    <w:lsdException w:name="Normal" w:semiHidden="0" w:uiPriority="0" w:unhideWhenUsed="0" w:qFormat="1"/>
-    <w:lsdException w:name="heading 1" w:semiHidden="0" w:uiPriority="9" w:unhideWhenUsed="0" w:qFormat="1"/>
-    <w:lsdException w:name="heading 2" w:uiPriority="9" w:qFormat="1"/>
-    <w:lsdException w:name="heading 3" w:uiPriority="9" w:qFormat="1"/>
-    <w:lsdException w:name="heading 4" w:uiPriority="9" w:qFormat="1"/>
-    <w:lsdException w:name="heading 5" w:uiPriority="9" w:qFormat="1"/>
-    <w:lsdException w:name="heading 6" w:uiPriority="9" w:qFormat="1"/>
-    <w:lsdException w:name="heading 7" w:uiPriority="9" w:qFormat="1"/>
-    <w:lsdException w:name="heading 8" w:uiPriority="9" w:qFormat="1"/>
-    <w:lsdException w:name="heading 9" w:uiPriority="9" w:qFormat="1"/>
-    <w:lsdException w:name="toc 1" w:uiPriority="39"/>
-    <w:lsdException w:name="toc 2" w:uiPriority="39"/>
-    <w:lsdException w:name="toc 3" w:uiPriority="39"/>
-    <w:lsdException w:name="toc 4" w:uiPriority="39"/>
-    <w:lsdException w:name="toc 5" w:uiPriority="39"/>
-    <w:lsdException w:name="toc 6" w:uiPriority="39"/>
-    <w:lsdException w:name="toc 7" w:uiPriority="39"/>
-    <w:lsdException w:name="toc 8" w:uiPriority="39"/>
-    <w:lsdException w:name="toc 9" w:uiPriority="39"/>
-    <w:lsdException w:name="caption" w:uiPriority="35" w:qFormat="1"/>
-    <w:lsdException w:name="Title" w:semiHidden="0" w:uiPriority="10" w:unhideWhenUsed="0" w:qFormat="1"/>
-    <w:lsdException w:name="Default Paragraph Font" w:uiPriority="1"/>
-    <w:lsdException w:name="Subtitle" w:semiHidden="0" w:uiPriority="11" w:unhideWhenUsed="0" w:qFormat="1"/>
-    <w:lsdException w:name="Strong" w:semiHidden="0" w:uiPriority="22" w:unhideWhenUsed="0" w:qFormat="1"/>
-    <w:lsdException w:name="Emphasis" w:semiHidden="0" w:uiPriority="20" w:unhideWhenUsed="0" w:qFormat="1"/>
-    <w:lsdException w:name="Table Grid" w:semiHidden="0" w:uiPriority="59" w:unhideWhenUsed="0"/>
-    <w:lsdException w:name="Placeholder Text" w:unhideWhenUsed="0"/>
-    <w:lsdException w:name="No Spacing" w:semiHidden="0" w:uiPriority="1" w:unhideWhenUsed="0" w:qFormat="1"/>
-    <w:lsdException w:name="Light Shading" w:semiHidden="0" w:uiPriority="60" w:unhideWhenUsed="0"/>
-    <w:lsdException w:name="Light List" w:semiHidden="0" w:uiPriority="61" w:unhideWhenUsed="0"/>
-    <w:lsdException w:name="Light Grid" w:semiHidden="0" w:uiPriority="62" w:unhideWhenUsed="0"/>
-    <w:lsdException w:name="Medium Shading 1" w:semiHidden="0" w:uiPriority="63" w:unhideWhenUsed="0"/>
-    <w:lsdException w:name="Medium Shading 2" w:semiHidden="0" w:uiPriority="64" w:unhideWhenUsed="0"/>
-    <w:lsdException w:name="Medium List 1" w:semiHidden="0" w:uiPriority="65" w:unhideWhenUsed="0"/>
-    <w:lsdException w:name="Medium List 2" w:semiHidden="0" w:uiPriority="66" w:unhideWhenUsed="0"/>
-    <w:lsdException w:name="Medium Grid 1" w:semiHidden="0" w:uiPriority="67" w:unhideWhenUsed="0"/>
-    <w:lsdException w:name="Medium Grid 2" w:semiHidden="0" w:uiPriority="68" w:unhideWhenUsed="0"/>
-    <w:lsdException w:name="Medium Grid 3" w:semiHidden="0" w:uiPriority="69" w:unhideWhenUsed="0"/>
-    <w:lsdException w:name="Dark List" w:semiHidden="0" w:uiPriority="70" w:unhideWhenUsed="0"/>
-    <w:lsdException w:name="Colorful Shading" w:semiHidden="0" w:uiPriority="71" w:unhideWhenUsed="0"/>
-    <w:lsdException w:name="Colorful List" w:semiHidden="0" w:uiPriority="72" w:unhideWhenUsed="0"/>
-    <w:lsdException w:name="Colorful Grid" w:semiHidden="0" w:uiPriority="73" w:unhideWhenUsed="0"/>
-    <w:lsdException w:name="Light Shading Accent 1" w:semiHidden="0" w:uiPriority="60" w:unhideWhenUsed="0"/>
-    <w:lsdException w:name="Light List Accent 1" w:semiHidden="0" w:uiPriority="61" w:unhideWhenUsed="0"/>
-    <w:lsdException w:name="Light Grid Accent 1" w:semiHidden="0" w:uiPriority="62" w:unhideWhenUsed="0"/>
-    <w:lsdException w:name="Medium Shading 1 Accent 1" w:semiHidden="0" w:uiPriority="63" w:unhideWhenUsed="0"/>
-    <w:lsdException w:name="Medium Shading 2 Accent 1" w:semiHidden="0" w:uiPriority="64" w:unhideWhenUsed="0"/>
-    <w:lsdException w:name="Medium List 1 Accent 1" w:semiHidden="0" w:uiPriority="65" w:unhideWhenUsed="0"/>
-    <w:lsdException w:name="Revision" w:unhideWhenUsed="0"/>
-    <w:lsdException w:name="List Paragraph" w:semiHidden="0" w:uiPriority="34" w:unhideWhenUsed="0" w:qFormat="1"/>
-    <w:lsdException w:name="Quote" w:semiHidden="0" w:uiPriority="29" w:unhideWhenUsed="0" w:qFormat="1"/>
-    <w:lsdException w:name="Intense Quote" w:semiHidden="0" w:uiPriority="30" w:unhideWhenUsed="0" w:qFormat="1"/>
-    <w:lsdException w:name="Medium List 2 Accent 1" w:semiHidden="0" w:uiPriority="66" w:unhideWhenUsed="0"/>
-    <w:lsdException w:name="Medium Grid 1 Accent 1" w:semiHidden="0" w:uiPriority="67" w:unhideWhenUsed="0"/>
-    <w:lsdException w:name="Medium Grid 2 Accent 1" w:semiHidden="0" w:uiPriority="68" w:unhideWhenUsed="0"/>
-    <w:lsdException w:name="Medium Grid 3 Accent 1" w:semiHidden="0" w:uiPriority="69" w:unhideWhenUsed="0"/>
-    <w:lsdException w:name="Dark List Accent 1" w:semiHidden="0" w:uiPriority="70" w:unhideWhenUsed="0"/>
-    <w:lsdException w:name="Colorful Shading Accent 1" w:semiHidden="0" w:uiPriority="71" w:unhideWhenUsed="0"/>
-    <w:lsdException w:name="Colorful List Accent 1" w:semiHidden="0" w:uiPriority="72" w:unhideWhenUsed="0"/>
-    <w:lsdException w:name="Colorful Grid Accent 1" w:semiHidden="0" w:uiPriority="73" w:unhideWhenUsed="0"/>
-    <w:lsdException w:name="Light Shading Accent 2" w:semiHidden="0" w:uiPriority="60" w:unhideWhenUsed="0"/>
-    <w:lsdException w:name="Light List Accent 2" w:semiHidden="0" w:uiPriority="61" w:unhideWhenUsed="0"/>
-    <w:lsdException w:name="Light Grid Accent 2" w:semiHidden="0" w:uiPriority="62" w:unhideWhenUsed="0"/>
-    <w:lsdException w:name="Medium Shading 1 Accent 2" w:semiHidden="0" w:uiPriority="63" w:unhideWhenUsed="0"/>
-    <w:lsdException w:name="Medium Shading 2 Accent 2" w:semiHidden="0" w:uiPriority="64" w:unhideWhenUsed="0"/>
-    <w:lsdException w:name="Medium List 1 Accent 2" w:semiHidden="0" w:uiPriority="65" w:unhideWhenUsed="0"/>
-    <w:lsdException w:name="Medium List 2 Accent 2" w:semiHidden="0" w:uiPriority="66" w:unhideWhenUsed="0"/>
-    <w:lsdException w:name="Medium Grid 1 Accent 2" w:semiHidden="0" w:uiPriority="67" w:unhideWhenUsed="0"/>
-    <w:lsdException w:name="Medium Grid 2 Accent 2" w:semiHidden="0" w:uiPriority="68" w:unhideWhenUsed="0"/>
-    <w:lsdException w:name="Medium Grid 3 Accent 2" w:semiHidden="0" w:uiPriority="69" w:unhideWhenUsed="0"/>
-    <w:lsdException w:name="Dark List Accent 2" w:semiHidden="0" w:uiPriority="70" w:unhideWhenUsed="0"/>
-    <w:lsdException w:name="Colorful Shading Accent 2" w:semiHidden="0" w:uiPriority="71" w:unhideWhenUsed="0"/>
-    <w:lsdException w:name="Colorful List Accent 2" w:semiHidden="0" w:uiPriority="72" w:unhideWhenUsed="0"/>
-    <w:lsdException w:name="Colorful Grid Accent 2" w:semiHidden="0" w:uiPriority="73" w:unhideWhenUsed="0"/>
-    <w:lsdException w:name="Light Shading Accent 3" w:semiHidden="0" w:uiPriority="60" w:unhideWhenUsed="0"/>
-    <w:lsdException w:name="Light List Accent 3" w:semiHidden="0" w:uiPriority="61" w:unhideWhenUsed="0"/>
-    <w:lsdException w:name="Light Grid Accent 3" w:semiHidden="0" w:uiPriority="62" w:unhideWhenUsed="0"/>
-    <w:lsdException w:name="Medium Shading 1 Accent 3" w:semiHidden="0" w:uiPriority="63" w:unhideWhenUsed="0"/>
-    <w:lsdException w:name="Medium Shading 2 Accent 3" w:semiHidden="0" w:uiPriority="64" w:unhideWhenUsed="0"/>
-    <w:lsdException w:name="Medium List 1 Accent 3" w:semiHidden="0" w:uiPriority="65" w:unhideWhenUsed="0"/>
-    <w:lsdException w:name="Medium List 2 Accent 3" w:semiHidden="0" w:uiPriority="66" w:unhideWhenUsed="0"/>
-    <w:lsdException w:name="Medium Grid 1 Accent 3" w:semiHidden="0" w:uiPriority="67" w:unhideWhenUsed="0"/>
-    <w:lsdException w:name="Medium Grid 2 Accent 3" w:semiHidden="0" w:uiPriority="68" w:unhideWhenUsed="0"/>
-    <w:lsdException w:name="Medium Grid 3 Accent 3" w:semiHidden="0" w:uiPriority="69" w:unhideWhenUsed="0"/>
-    <w:lsdException w:name="Dark List Accent 3" w:semiHidden="0" w:uiPriority="70" w:unhideWhenUsed="0"/>
-    <w:lsdException w:name="Colorful Shading Accent 3" w:semiHidden="0" w:uiPriority="71" w:unhideWhenUsed="0"/>
-    <w:lsdException w:name="Colorful List Accent 3" w:semiHidden="0" w:uiPriority="72" w:unhideWhenUsed="0"/>
-    <w:lsdException w:name="Colorful Grid Accent 3" w:semiHidden="0" w:uiPriority="73" w:unhideWhenUsed="0"/>
-    <w:lsdException w:name="Light Shading Accent 4" w:semiHidden="0" w:uiPriority="60" w:unhideWhenUsed="0"/>
-    <w:lsdException w:name="Light List Accent 4" w:semiHidden="0" w:uiPriority="61" w:unhideWhenUsed="0"/>
-    <w:lsdException w:name="Light Grid Accent 4" w:semiHidden="0" w:uiPriority="62" w:unhideWhenUsed="0"/>
-    <w:lsdException w:name="Medium Shading 1 Accent 4" w:semiHidden="0" w:uiPriority="63" w:unhideWhenUsed="0"/>
-    <w:lsdException w:name="Medium Shading 2 Accent 4" w:semiHidden="0" w:uiPriority="64" w:unhideWhenUsed="0"/>
-    <w:lsdException w:name="Medium List 1 Accent 4" w:semiHidden="0" w:uiPriority="65" w:unhideWhenUsed="0"/>
-    <w:lsdException w:name="Medium List 2 Accent 4" w:semiHidden="0" w:uiPriority="66" w:unhideWhenUsed="0"/>
-    <w:lsdException w:name="Medium Grid 1 Accent 4" w:semiHidden="0" w:uiPriority="67" w:unhideWhenUsed="0"/>
-    <w:lsdException w:name="Medium Grid 2 Accent 4" w:semiHidden="0" w:uiPriority="68" w:unhideWhenUsed="0"/>
-    <w:lsdException w:name="Medium Grid 3 Accent 4" w:semiHidden="0" w:uiPriority="69" w:unhideWhenUsed="0"/>
-    <w:lsdException w:name="Dark List Accent 4" w:semiHidden="0" w:uiPriority="70" w:unhideWhenUsed="0"/>
-    <w:lsdException w:name="Colorful Shading Accent 4" w:semiHidden="0" w:uiPriority="71" w:unhideWhenUsed="0"/>
-    <w:lsdException w:name="Colorful List Accent 4" w:semiHidden="0" w:uiPriority="72" w:unhideWhenUsed="0"/>
-    <w:lsdException w:name="Colorful Grid Accent 4" w:semiHidden="0" w:uiPriority="73" w:unhideWhenUsed="0"/>
-    <w:lsdException w:name="Light Shading Accent 5" w:semiHidden="0" w:uiPriority="60" w:unhideWhenUsed="0"/>
-    <w:lsdException w:name="Light List Accent 5" w:semiHidden="0" w:uiPriority="61" w:unhideWhenUsed="0"/>
-    <w:lsdException w:name="Light Grid Accent 5" w:semiHidden="0" w:uiPriority="62" w:unhideWhenUsed="0"/>
-    <w:lsdException w:name="Medium Shading 1 Accent 5" w:semiHidden="0" w:uiPriority="63" w:unhideWhenUsed="0"/>
-    <w:lsdException w:name="Medium Shading 2 Accent 5" w:semiHidden="0" w:uiPriority="64" w:unhideWhenUsed="0"/>
-    <w:lsdException w:name="Medium List 1 Accent 5" w:semiHidden="0" w:uiPriority="65" w:unhideWhenUsed="0"/>
-    <w:lsdException w:name="Medium List 2 Accent 5" w:semiHidden="0" w:uiPriority="66" w:unhideWhenUsed="0"/>
-    <w:lsdException w:name="Medium Grid 1 Accent 5" w:semiHidden="0" w:uiPriority="67" w:unhideWhenUsed="0"/>
-    <w:lsdException w:name="Medium Grid 2 Accent 5" w:semiHidden="0" w:uiPriority="68" w:unhideWhenUsed="0"/>
-    <w:lsdException w:name="Medium Grid 3 Accent 5" w:semiHidden="0" w:uiPriority="69" w:unhideWhenUsed="0"/>
-    <w:lsdException w:name="Dark List Accent 5" w:semiHidden="0" w:uiPriority="70" w:unhideWhenUsed="0"/>
-    <w:lsdException w:name="Colorful Shading Accent 5" w:semiHidden="0" w:uiPriority="71" w:unhideWhenUsed="0"/>
-    <w:lsdException w:name="Colorful List Accent 5" w:semiHidden="0" w:uiPriority="72" w:unhideWhenUsed="0"/>
-    <w:lsdException w:name="Colorful Grid Accent 5" w:semiHidden="0" w:uiPriority="73" w:unhideWhenUsed="0"/>
-    <w:lsdException w:name="Light Shading Accent 6" w:semiHidden="0" w:uiPriority="60" w:unhideWhenUsed="0"/>
-    <w:lsdException w:name="Light List Accent 6" w:semiHidden="0" w:uiPriority="61" w:unhideWhenUsed="0"/>
-    <w:lsdException w:name="Light Grid Accent 6" w:semiHidden="0" w:uiPriority="62" w:unhideWhenUsed="0"/>
-    <w:lsdException w:name="Medium Shading 1 Accent 6" w:semiHidden="0" w:uiPriority="63" w:unhideWhenUsed="0"/>
-    <w:lsdException w:name="Medium Shading 2 Accent 6" w:semiHidden="0" w:uiPriority="64" w:unhideWhenUsed="0"/>
-    <w:lsdException w:name="Medium List 1 Accent 6" w:semiHidden="0" w:uiPriority="65" w:unhideWhenUsed="0"/>
-    <w:lsdException w:name="Medium List 2 Accent 6" w:semiHidden="0" w:uiPriority="66" w:unhideWhenUsed="0"/>
-    <w:lsdException w:name="Medium Grid 1 Accent 6" w:semiHidden="0" w:uiPriority="67" w:unhideWhenUsed="0"/>
-    <w:lsdException w:name="Medium Grid 2 Accent 6" w:semiHidden="0" w:uiPriority="68" w:unhideWhenUsed="0"/>
-    <w:lsdException w:name="Medium Grid 3 Accent 6" w:semiHidden="0" w:uiPriority="69" w:unhideWhenUsed="0"/>
-    <w:lsdException w:name="Dark List Accent 6" w:semiHidden="0" w:uiPriority="70" w:unhideWhenUsed="0"/>
-    <w:lsdException w:name="Colorful Shading Accent 6" w:semiHidden="0" w:uiPriority="71" w:unhideWhenUsed="0"/>
-    <w:lsdException w:name="Colorful List Accent 6" w:semiHidden="0" w:uiPriority="72" w:unhideWhenUsed="0"/>
-    <w:lsdException w:name="Colorful Grid Accent 6" w:semiHidden="0" w:uiPriority="73" w:unhideWhenUsed="0"/>
-    <w:lsdException w:name="Subtle Emphasis" w:semiHidden="0" w:uiPriority="19" w:unhideWhenUsed="0" w:qFormat="1"/>
-    <w:lsdException w:name="Intense Emphasis" w:semiHidden="0" w:uiPriority="21" w:unhideWhenUsed="0" w:qFormat="1"/>
-    <w:lsdException w:name="Subtle Reference" w:semiHidden="0" w:uiPriority="31" w:unhideWhenUsed="0" w:qFormat="1"/>
-    <w:lsdException w:name="Intense Reference" w:semiHidden="0" w:uiPriority="32" w:unhideWhenUsed="0" w:qFormat="1"/>
-    <w:lsdException w:name="Book Title" w:semiHidden="0" w:uiPriority="33" w:unhideWhenUsed="0" w:qFormat="1"/>
-    <w:lsdException w:name="Bibliography" w:uiPriority="37"/>
-    <w:lsdException w:name="TOC Heading" w:uiPriority="39" w:qFormat="1"/>
-  </w:latentStyles>
-  <w:style w:type="paragraph" w:default="1" w:styleId="Normal">
-    <w:name w:val="Normal"/>
-    <w:qFormat/>
-  </w:style>
-  <w:style w:type="character" w:default="1" w:styleId="DefaultParagraphFont">
-    <w:name w:val="Default Paragraph Font"/>
-    <w:uiPriority w:val="1"/>
-    <w:semiHidden/>
-    <w:unhideWhenUsed/>
-  </w:style>
-  <w:style w:type="table" w:default="1" w:styleId="TableNormal">
-    <w:name w:val="Normal Table"/>
-    <w:uiPriority w:val="99"/>
-    <w:semiHidden/>
-    <w:unhideWhenUsed/>
-    <w:tblPr>
-      <w:tblInd w:w="0" w:type="dxa"/>
-      <w:tblCellMar>
-        <w:top w:w="0" w:type="dxa"/>
-        <w:left w:w="108" w:type="dxa"/>
-        <w:bottom w:w="0" w:type="dxa"/>
-        <w:right w:w="108" w:type="dxa"/>
-      </w:tblCellMar>
-    </w:tblPr>
-  </w:style>
-  <w:style w:type="numbering" w:default="1" w:styleId="NoList">
-    <w:name w:val="No List"/>
-    <w:uiPriority w:val="99"/>
-    <w:semiHidden/>
-    <w:unhideWhenUsed/>
-  </w:style>
-  <w:style w:type="paragraph" w:customStyle="1" w:styleId="D084BAADC0CD470EA4C7DA3D6FEC4771">
-    <w:name w:val="D084BAADC0CD470EA4C7DA3D6FEC4771"/>
-    <w:rsid w:val="00702BE7"/>
-  </w:style>
-  <w:style w:type="paragraph" w:customStyle="1" w:styleId="BAEE4650DCE54F55816AECF51A86B62D">
-    <w:name w:val="BAEE4650DCE54F55816AECF51A86B62D"/>
-    <w:rsid w:val="00702BE7"/>
-  </w:style>
-  <w:style w:type="paragraph" w:customStyle="1" w:styleId="2558BD158D404617A810F0F22FA451DA">
-    <w:name w:val="2558BD158D404617A810F0F22FA451DA"/>
-    <w:rsid w:val="00702BE7"/>
-  </w:style>
-  <w:style w:type="paragraph" w:customStyle="1" w:styleId="6E4F76E378294BE186D245BF33EB93DF">
-    <w:name w:val="6E4F76E378294BE186D245BF33EB93DF"/>
-    <w:rsid w:val="00702BE7"/>
-  </w:style>
-  <w:style w:type="paragraph" w:customStyle="1" w:styleId="5FD312E773E34B5FBDC71F115D89A92E">
-    <w:name w:val="5FD312E773E34B5FBDC71F115D89A92E"/>
-    <w:rsid w:val="00702BE7"/>
-  </w:style>
-  <w:style w:type="paragraph" w:customStyle="1" w:styleId="5FF985C76B844BA7A1DD480F15C314AE">
-    <w:name w:val="5FF985C76B844BA7A1DD480F15C314AE"/>
-    <w:rsid w:val="00702BE7"/>
-  </w:style>
-  <w:style w:type="paragraph" w:customStyle="1" w:styleId="1065AA1439434D8D9CB97BF3F91AF8A6">
-    <w:name w:val="1065AA1439434D8D9CB97BF3F91AF8A6"/>
-    <w:rsid w:val="00702BE7"/>
-  </w:style>
-  <w:style w:type="paragraph" w:customStyle="1" w:styleId="B5747837A9F74786A25D12CBC6C2240C">
-    <w:name w:val="B5747837A9F74786A25D12CBC6C2240C"/>
-    <w:rsid w:val="00702BE7"/>
-  </w:style>
-  <w:style w:type="paragraph" w:customStyle="1" w:styleId="D602DDC5040747D29D451387F7AAD42F">
-    <w:name w:val="D602DDC5040747D29D451387F7AAD42F"/>
-    <w:rsid w:val="00702BE7"/>
-  </w:style>
-  <w:style w:type="paragraph" w:customStyle="1" w:styleId="6DE6AA252B31417F8A5F20A9141223D0">
-    <w:name w:val="6DE6AA252B31417F8A5F20A9141223D0"/>
-    <w:rsid w:val="00702BE7"/>
-  </w:style>
-  <w:style w:type="paragraph" w:customStyle="1" w:styleId="011609E460474D83A6E2ED585CC5E3B2">
-    <w:name w:val="011609E460474D83A6E2ED585CC5E3B2"/>
-    <w:rsid w:val="00702BE7"/>
-  </w:style>
-  <w:style w:type="paragraph" w:customStyle="1" w:styleId="A7CD4B4D4FE84DC3A9F153FAACA8C405">
-    <w:name w:val="A7CD4B4D4FE84DC3A9F153FAACA8C405"/>
-    <w:rsid w:val="00702BE7"/>
-  </w:style>
-  <w:style w:type="paragraph" w:customStyle="1" w:styleId="A4FB1DBCBC284F47A66CA9E17FDA89A6">
-    <w:name w:val="A4FB1DBCBC284F47A66CA9E17FDA89A6"/>
-    <w:rsid w:val="00702BE7"/>
-  </w:style>
-  <w:style w:type="paragraph" w:customStyle="1" w:styleId="6494E74AD33A445699160A6F8C22A9A7">
-    <w:name w:val="6494E74AD33A445699160A6F8C22A9A7"/>
-    <w:rsid w:val="00702BE7"/>
-  </w:style>
-  <w:style w:type="paragraph" w:customStyle="1" w:styleId="E8C7EB53CCCC4C48A406F162916323B7">
-    <w:name w:val="E8C7EB53CCCC4C48A406F162916323B7"/>
-    <w:rsid w:val="00702BE7"/>
-  </w:style>
-  <w:style w:type="paragraph" w:customStyle="1" w:styleId="8867316621904C7FBCB87E5A679BDAD5">
-    <w:name w:val="8867316621904C7FBCB87E5A679BDAD5"/>
-    <w:rsid w:val="00702BE7"/>
-  </w:style>
-  <w:style w:type="paragraph" w:customStyle="1" w:styleId="2CF06CE8920B4AA7A2588F75FBFF9A40">
-    <w:name w:val="2CF06CE8920B4AA7A2588F75FBFF9A40"/>
-    <w:rsid w:val="00702BE7"/>
-  </w:style>
-  <w:style w:type="paragraph" w:customStyle="1" w:styleId="FFF49A4FF3B747DC9A2AC0B684C79655">
-    <w:name w:val="FFF49A4FF3B747DC9A2AC0B684C79655"/>
-    <w:rsid w:val="00702BE7"/>
-  </w:style>
-  <w:style w:type="paragraph" w:customStyle="1" w:styleId="17103849870145F199B8DB752A7FFF50">
-    <w:name w:val="17103849870145F199B8DB752A7FFF50"/>
-    <w:rsid w:val="00702BE7"/>
-  </w:style>
-  <w:style w:type="paragraph" w:customStyle="1" w:styleId="D1CF7395BC34443C80222E2824DDC10B">
-    <w:name w:val="D1CF7395BC34443C80222E2824DDC10B"/>
-    <w:rsid w:val="00702BE7"/>
-  </w:style>
-  <w:style w:type="paragraph" w:customStyle="1" w:styleId="C7B4CB78B29D4F8EB5724D0143E73508">
-    <w:name w:val="C7B4CB78B29D4F8EB5724D0143E73508"/>
-    <w:rsid w:val="00702BE7"/>
-  </w:style>
-  <w:style w:type="paragraph" w:customStyle="1" w:styleId="4CE5FAE108B74A918B865F7304709E22">
-    <w:name w:val="4CE5FAE108B74A918B865F7304709E22"/>
-    <w:rsid w:val="00702BE7"/>
-  </w:style>
-  <w:style w:type="paragraph" w:customStyle="1" w:styleId="103D8CC109C34709B9C662991C6A5632">
-    <w:name w:val="103D8CC109C34709B9C662991C6A5632"/>
-    <w:rsid w:val="00702BE7"/>
-  </w:style>
-  <w:style w:type="paragraph" w:customStyle="1" w:styleId="0B1F595434494C48990BB115C377C5F1">
-    <w:name w:val="0B1F595434494C48990BB115C377C5F1"/>
-    <w:rsid w:val="00702BE7"/>
-  </w:style>
-  <w:style w:type="paragraph" w:customStyle="1" w:styleId="618941C236D9490D926D70B17747FAD2">
-    <w:name w:val="618941C236D9490D926D70B17747FAD2"/>
-    <w:rsid w:val="00702BE7"/>
-  </w:style>
-  <w:style w:type="paragraph" w:customStyle="1" w:styleId="E16A4C7A925349ECB02D5C7DBA636C45">
-    <w:name w:val="E16A4C7A925349ECB02D5C7DBA636C45"/>
-    <w:rsid w:val="00702BE7"/>
-  </w:style>
-  <w:style w:type="paragraph" w:customStyle="1" w:styleId="35E09ADA46764019BFD3A48E2357F94F">
-    <w:name w:val="35E09ADA46764019BFD3A48E2357F94F"/>
-    <w:rsid w:val="00702BE7"/>
-  </w:style>
-  <w:style w:type="paragraph" w:customStyle="1" w:styleId="1155BCA1582C41408B3CBFCA52DCB5B0">
-    <w:name w:val="1155BCA1582C41408B3CBFCA52DCB5B0"/>
-    <w:rsid w:val="00702BE7"/>
-  </w:style>
-  <w:style w:type="paragraph" w:customStyle="1" w:styleId="73ED7CB5E78348CD80A1567D26265FAC">
-    <w:name w:val="73ED7CB5E78348CD80A1567D26265FAC"/>
-    <w:rsid w:val="00702BE7"/>
-  </w:style>
-  <w:style w:type="paragraph" w:customStyle="1" w:styleId="C2F398D6D3E34CBC95311212C44458E3">
-    <w:name w:val="C2F398D6D3E34CBC95311212C44458E3"/>
-    <w:rsid w:val="00702BE7"/>
-  </w:style>
-  <w:style w:type="paragraph" w:customStyle="1" w:styleId="25B72CB87437407A914D7A074DD5E999">
-    <w:name w:val="25B72CB87437407A914D7A074DD5E999"/>
-    <w:rsid w:val="00702BE7"/>
-  </w:style>
-  <w:style w:type="paragraph" w:customStyle="1" w:styleId="1293AA6813B04643AB35EAB601899178">
-    <w:name w:val="1293AA6813B04643AB35EAB601899178"/>
-    <w:rsid w:val="00702BE7"/>
-  </w:style>
-  <w:style w:type="paragraph" w:customStyle="1" w:styleId="4485173249E2473F8399DED212588F54">
-    <w:name w:val="4485173249E2473F8399DED212588F54"/>
-    <w:rsid w:val="00702BE7"/>
-  </w:style>
-  <w:style w:type="paragraph" w:customStyle="1" w:styleId="E1CEE1FF96B54A0FA999B3BA8CE42023">
-    <w:name w:val="E1CEE1FF96B54A0FA999B3BA8CE42023"/>
-    <w:rsid w:val="00702BE7"/>
-  </w:style>
-  <w:style w:type="paragraph" w:customStyle="1" w:styleId="DC25D543EA9C4995A93218FF442F9365">
-    <w:name w:val="DC25D543EA9C4995A93218FF442F9365"/>
-    <w:rsid w:val="00702BE7"/>
-  </w:style>
-  <w:style w:type="paragraph" w:customStyle="1" w:styleId="2DA9973D01B74A81941C3FCE76AAC59A">
-    <w:name w:val="2DA9973D01B74A81941C3FCE76AAC59A"/>
-    <w:rsid w:val="00702BE7"/>
-  </w:style>
-  <w:style w:type="paragraph" w:customStyle="1" w:styleId="C578C41B6F5943DEB5CB2496229CECC0">
-    <w:name w:val="C578C41B6F5943DEB5CB2496229CECC0"/>
-    <w:rsid w:val="00702BE7"/>
-  </w:style>
-  <w:style w:type="paragraph" w:customStyle="1" w:styleId="3BC0A0E797FA4F638BD1939B1C7E79BB">
-    <w:name w:val="3BC0A0E797FA4F638BD1939B1C7E79BB"/>
-    <w:rsid w:val="00702BE7"/>
-  </w:style>
-  <w:style w:type="paragraph" w:customStyle="1" w:styleId="6E2024D4CDA24889B97DB8CD444795C1">
-    <w:name w:val="6E2024D4CDA24889B97DB8CD444795C1"/>
-    <w:rsid w:val="00702BE7"/>
-  </w:style>
-  <w:style w:type="paragraph" w:customStyle="1" w:styleId="44E20962A2624BE1B3D76DCD49CC932B">
-    <w:name w:val="44E20962A2624BE1B3D76DCD49CC932B"/>
-    <w:rsid w:val="00702BE7"/>
-  </w:style>
-  <w:style w:type="paragraph" w:customStyle="1" w:styleId="E48322E291074FC79DBC416F7BF72E95">
-    <w:name w:val="E48322E291074FC79DBC416F7BF72E95"/>
-    <w:rsid w:val="00702BE7"/>
-  </w:style>
-  <w:style w:type="paragraph" w:customStyle="1" w:styleId="9FB3429FD2F443B38DBF36A988636CE0">
-    <w:name w:val="9FB3429FD2F443B38DBF36A988636CE0"/>
-    <w:rsid w:val="00702BE7"/>
-  </w:style>
-  <w:style w:type="paragraph" w:customStyle="1" w:styleId="F5BDCA57589748B1A9A777B64ADECFF0">
-    <w:name w:val="F5BDCA57589748B1A9A777B64ADECFF0"/>
-    <w:rsid w:val="00702BE7"/>
-  </w:style>
-  <w:style w:type="paragraph" w:customStyle="1" w:styleId="77ED5DE40A704E228994C8430FC07793">
-    <w:name w:val="77ED5DE40A704E228994C8430FC07793"/>
-    <w:rsid w:val="00A738DF"/>
-  </w:style>
-  <w:style w:type="paragraph" w:customStyle="1" w:styleId="C88C3640E4034BCB9C06D7E02A34CBB5">
-    <w:name w:val="C88C3640E4034BCB9C06D7E02A34CBB5"/>
-    <w:rsid w:val="00A738DF"/>
-  </w:style>
-  <w:style w:type="paragraph" w:customStyle="1" w:styleId="F439DB1C6FC547A38E17D531BF966A48">
-    <w:name w:val="F439DB1C6FC547A38E17D531BF966A48"/>
-    <w:rsid w:val="00A738DF"/>
-  </w:style>
-</w:styles>
-</file>
-
-<file path=word/glossary/stylesWithEffects.xml><?xml version="1.0" encoding="utf-8"?>
-<w:styles xmlns:wpc="http://schemas.microsoft.com/office/word/2010/wordprocessingCanvas" xmlns:mc="http://schemas.openxmlformats.org/markup-compatibility/2006" xmlns:o="urn:schemas-microsoft-com:office:office" xmlns:r="http://schemas.openxmlformats.org/officeDocument/2006/relationships" xmlns:m="http://schemas.openxmlformats.org/officeDocument/2006/math" xmlns:v="urn:schemas-microsoft-com:vml" xmlns:wp14="http://schemas.microsoft.com/office/word/2010/wordprocessingDrawing" xmlns:wp="http://schemas.openxmlformats.org/drawingml/2006/wordprocessingDrawing" xmlns:w10="urn:schemas-microsoft-com:office:word" xmlns:w="http://schemas.openxmlformats.org/wordprocessingml/2006/main" xmlns:w14="http://schemas.microsoft.com/office/word/2010/wordml" xmlns:wpg="http://schemas.microsoft.com/office/word/2010/wordprocessingGroup" xmlns:wpi="http://schemas.microsoft.com/office/word/2010/wordprocessingInk" xmlns:wne="http://schemas.microsoft.com/office/word/2006/wordml" xmlns:wps="http://schemas.microsoft.com/office/word/2010/wordprocessingShape" mc:Ignorable="w14 wp14">
-  <w:docDefaults>
-    <w:rPrDefault>
-      <w:rPr>
-        <w:rFonts w:asciiTheme="minorHAnsi" w:eastAsiaTheme="minorEastAsia" w:hAnsiTheme="minorHAnsi" w:cstheme="minorBidi"/>
-        <w:sz w:val="22"/>
-        <w:szCs w:val="22"/>
-        <w:lang w:val="en-CA" w:eastAsia="ko-KR" w:bidi="ar-SA"/>
-      </w:rPr>
-    </w:rPrDefault>
-    <w:pPrDefault>
-      <w:pPr>
-        <w:spacing w:after="200" w:line="276" w:lineRule="auto"/>
-      </w:pPr>
-    </w:pPrDefault>
-  </w:docDefaults>
-  <w:latentStyles w:defLockedState="0" w:defUIPriority="99" w:defSemiHidden="1" w:defUnhideWhenUsed="1" w:defQFormat="0" w:count="267">
-    <w:lsdException w:name="Normal" w:semiHidden="0" w:uiPriority="0" w:unhideWhenUsed="0" w:qFormat="1"/>
-    <w:lsdException w:name="heading 1" w:semiHidden="0" w:uiPriority="9" w:unhideWhenUsed="0" w:qFormat="1"/>
-    <w:lsdException w:name="heading 2" w:uiPriority="9" w:qFormat="1"/>
-    <w:lsdException w:name="heading 3" w:uiPriority="9" w:qFormat="1"/>
-    <w:lsdException w:name="heading 4" w:uiPriority="9" w:qFormat="1"/>
-    <w:lsdException w:name="heading 5" w:uiPriority="9" w:qFormat="1"/>
-    <w:lsdException w:name="heading 6" w:uiPriority="9" w:qFormat="1"/>
-    <w:lsdException w:name="heading 7" w:uiPriority="9" w:qFormat="1"/>
-    <w:lsdException w:name="heading 8" w:uiPriority="9" w:qFormat="1"/>
-    <w:lsdException w:name="heading 9" w:uiPriority="9" w:qFormat="1"/>
-    <w:lsdException w:name="toc 1" w:uiPriority="39"/>
-    <w:lsdException w:name="toc 2" w:uiPriority="39"/>
-    <w:lsdException w:name="toc 3" w:uiPriority="39"/>
-    <w:lsdException w:name="toc 4" w:uiPriority="39"/>
-    <w:lsdException w:name="toc 5" w:uiPriority="39"/>
-    <w:lsdException w:name="toc 6" w:uiPriority="39"/>
-    <w:lsdException w:name="toc 7" w:uiPriority="39"/>
-    <w:lsdException w:name="toc 8" w:uiPriority="39"/>
-    <w:lsdException w:name="toc 9" w:uiPriority="39"/>
-    <w:lsdException w:name="caption" w:uiPriority="35" w:qFormat="1"/>
-    <w:lsdException w:name="Title" w:semiHidden="0" w:uiPriority="10" w:unhideWhenUsed="0" w:qFormat="1"/>
-    <w:lsdException w:name="Default Paragraph Font" w:uiPriority="1"/>
-    <w:lsdException w:name="Subtitle" w:semiHidden="0" w:uiPriority="11" w:unhideWhenUsed="0" w:qFormat="1"/>
-    <w:lsdException w:name="Strong" w:semiHidden="0" w:uiPriority="22" w:unhideWhenUsed="0" w:qFormat="1"/>
-    <w:lsdException w:name="Emphasis" w:semiHidden="0" w:uiPriority="20" w:unhideWhenUsed="0" w:qFormat="1"/>
-    <w:lsdException w:name="Table Grid" w:semiHidden="0" w:uiPriority="59" w:unhideWhenUsed="0"/>
-    <w:lsdException w:name="Placeholder Text" w:unhideWhenUsed="0"/>
-    <w:lsdException w:name="No Spacing" w:semiHidden="0" w:uiPriority="1" w:unhideWhenUsed="0" w:qFormat="1"/>
-    <w:lsdException w:name="Light Shading" w:semiHidden="0" w:uiPriority="60" w:unhideWhenUsed="0"/>
-    <w:lsdException w:name="Light List" w:semiHidden="0" w:uiPriority="61" w:unhideWhenUsed="0"/>
-    <w:lsdException w:name="Light Grid" w:semiHidden="0" w:uiPriority="62" w:unhideWhenUsed="0"/>
-    <w:lsdException w:name="Medium Shading 1" w:semiHidden="0" w:uiPriority="63" w:unhideWhenUsed="0"/>
-    <w:lsdException w:name="Medium Shading 2" w:semiHidden="0" w:uiPriority="64" w:unhideWhenUsed="0"/>
-    <w:lsdException w:name="Medium List 1" w:semiHidden="0" w:uiPriority="65" w:unhideWhenUsed="0"/>
-    <w:lsdException w:name="Medium List 2" w:semiHidden="0" w:uiPriority="66" w:unhideWhenUsed="0"/>
-    <w:lsdException w:name="Medium Grid 1" w:semiHidden="0" w:uiPriority="67" w:unhideWhenUsed="0"/>
-    <w:lsdException w:name="Medium Grid 2" w:semiHidden="0" w:uiPriority="68" w:unhideWhenUsed="0"/>
-    <w:lsdException w:name="Medium Grid 3" w:semiHidden="0" w:uiPriority="69" w:unhideWhenUsed="0"/>
-    <w:lsdException w:name="Dark List" w:semiHidden="0" w:uiPriority="70" w:unhideWhenUsed="0"/>
-    <w:lsdException w:name="Colorful Shading" w:semiHidden="0" w:uiPriority="71" w:unhideWhenUsed="0"/>
-    <w:lsdException w:name="Colorful List" w:semiHidden="0" w:uiPriority="72" w:unhideWhenUsed="0"/>
-    <w:lsdException w:name="Colorful Grid" w:semiHidden="0" w:uiPriority="73" w:unhideWhenUsed="0"/>
-    <w:lsdException w:name="Light Shading Accent 1" w:semiHidden="0" w:uiPriority="60" w:unhideWhenUsed="0"/>
-    <w:lsdException w:name="Light List Accent 1" w:semiHidden="0" w:uiPriority="61" w:unhideWhenUsed="0"/>
-    <w:lsdException w:name="Light Grid Accent 1" w:semiHidden="0" w:uiPriority="62" w:unhideWhenUsed="0"/>
-    <w:lsdException w:name="Medium Shading 1 Accent 1" w:semiHidden="0" w:uiPriority="63" w:unhideWhenUsed="0"/>
-    <w:lsdException w:name="Medium Shading 2 Accent 1" w:semiHidden="0" w:uiPriority="64" w:unhideWhenUsed="0"/>
-    <w:lsdException w:name="Medium List 1 Accent 1" w:semiHidden="0" w:uiPriority="65" w:unhideWhenUsed="0"/>
-    <w:lsdException w:name="Revision" w:unhideWhenUsed="0"/>
-    <w:lsdException w:name="List Paragraph" w:semiHidden="0" w:uiPriority="34" w:unhideWhenUsed="0" w:qFormat="1"/>
-    <w:lsdException w:name="Quote" w:semiHidden="0" w:uiPriority="29" w:unhideWhenUsed="0" w:qFormat="1"/>
-    <w:lsdException w:name="Intense Quote" w:semiHidden="0" w:uiPriority="30" w:unhideWhenUsed="0" w:qFormat="1"/>
-    <w:lsdException w:name="Medium List 2 Accent 1" w:semiHidden="0" w:uiPriority="66" w:unhideWhenUsed="0"/>
-    <w:lsdException w:name="Medium Grid 1 Accent 1" w:semiHidden="0" w:uiPriority="67" w:unhideWhenUsed="0"/>
-    <w:lsdException w:name="Medium Grid 2 Accent 1" w:semiHidden="0" w:uiPriority="68" w:unhideWhenUsed="0"/>
-    <w:lsdException w:name="Medium Grid 3 Accent 1" w:semiHidden="0" w:uiPriority="69" w:unhideWhenUsed="0"/>
-    <w:lsdException w:name="Dark List Accent 1" w:semiHidden="0" w:uiPriority="70" w:unhideWhenUsed="0"/>
-    <w:lsdException w:name="Colorful Shading Accent 1" w:semiHidden="0" w:uiPriority="71" w:unhideWhenUsed="0"/>
-    <w:lsdException w:name="Colorful List Accent 1" w:semiHidden="0" w:uiPriority="72" w:unhideWhenUsed="0"/>
-    <w:lsdException w:name="Colorful Grid Accent 1" w:semiHidden="0" w:uiPriority="73" w:unhideWhenUsed="0"/>
-    <w:lsdException w:name="Light Shading Accent 2" w:semiHidden="0" w:uiPriority="60" w:unhideWhenUsed="0"/>
-    <w:lsdException w:name="Light List Accent 2" w:semiHidden="0" w:uiPriority="61" w:unhideWhenUsed="0"/>
-    <w:lsdException w:name="Light Grid Accent 2" w:semiHidden="0" w:uiPriority="62" w:unhideWhenUsed="0"/>
-    <w:lsdException w:name="Medium Shading 1 Accent 2" w:semiHidden="0" w:uiPriority="63" w:unhideWhenUsed="0"/>
-    <w:lsdException w:name="Medium Shading 2 Accent 2" w:semiHidden="0" w:uiPriority="64" w:unhideWhenUsed="0"/>
-    <w:lsdException w:name="Medium List 1 Accent 2" w:semiHidden="0" w:uiPriority="65" w:unhideWhenUsed="0"/>
-    <w:lsdException w:name="Medium List 2 Accent 2" w:semiHidden="0" w:uiPriority="66" w:unhideWhenUsed="0"/>
-    <w:lsdException w:name="Medium Grid 1 Accent 2" w:semiHidden="0" w:uiPriority="67" w:unhideWhenUsed="0"/>
-    <w:lsdException w:name="Medium Grid 2 Accent 2" w:semiHidden="0" w:uiPriority="68" w:unhideWhenUsed="0"/>
-    <w:lsdException w:name="Medium Grid 3 Accent 2" w:semiHidden="0" w:uiPriority="69" w:unhideWhenUsed="0"/>
-    <w:lsdException w:name="Dark List Accent 2" w:semiHidden="0" w:uiPriority="70" w:unhideWhenUsed="0"/>
-    <w:lsdException w:name="Colorful Shading Accent 2" w:semiHidden="0" w:uiPriority="71" w:unhideWhenUsed="0"/>
-    <w:lsdException w:name="Colorful List Accent 2" w:semiHidden="0" w:uiPriority="72" w:unhideWhenUsed="0"/>
-    <w:lsdException w:name="Colorful Grid Accent 2" w:semiHidden="0" w:uiPriority="73" w:unhideWhenUsed="0"/>
-    <w:lsdException w:name="Light Shading Accent 3" w:semiHidden="0" w:uiPriority="60" w:unhideWhenUsed="0"/>
-    <w:lsdException w:name="Light List Accent 3" w:semiHidden="0" w:uiPriority="61" w:unhideWhenUsed="0"/>
-    <w:lsdException w:name="Light Grid Accent 3" w:semiHidden="0" w:uiPriority="62" w:unhideWhenUsed="0"/>
-    <w:lsdException w:name="Medium Shading 1 Accent 3" w:semiHidden="0" w:uiPriority="63" w:unhideWhenUsed="0"/>
-    <w:lsdException w:name="Medium Shading 2 Accent 3" w:semiHidden="0" w:uiPriority="64" w:unhideWhenUsed="0"/>
-    <w:lsdException w:name="Medium List 1 Accent 3" w:semiHidden="0" w:uiPriority="65" w:unhideWhenUsed="0"/>
-    <w:lsdException w:name="Medium List 2 Accent 3" w:semiHidden="0" w:uiPriority="66" w:unhideWhenUsed="0"/>
-    <w:lsdException w:name="Medium Grid 1 Accent 3" w:semiHidden="0" w:uiPriority="67" w:unhideWhenUsed="0"/>
-    <w:lsdException w:name="Medium Grid 2 Accent 3" w:semiHidden="0" w:uiPriority="68" w:unhideWhenUsed="0"/>
-    <w:lsdException w:name="Medium Grid 3 Accent 3" w:semiHidden="0" w:uiPriority="69" w:unhideWhenUsed="0"/>
-    <w:lsdException w:name="Dark List Accent 3" w:semiHidden="0" w:uiPriority="70" w:unhideWhenUsed="0"/>
-    <w:lsdException w:name="Colorful Shading Accent 3" w:semiHidden="0" w:uiPriority="71" w:unhideWhenUsed="0"/>
-    <w:lsdException w:name="Colorful List Accent 3" w:semiHidden="0" w:uiPriority="72" w:unhideWhenUsed="0"/>
-    <w:lsdException w:name="Colorful Grid Accent 3" w:semiHidden="0" w:uiPriority="73" w:unhideWhenUsed="0"/>
-    <w:lsdException w:name="Light Shading Accent 4" w:semiHidden="0" w:uiPriority="60" w:unhideWhenUsed="0"/>
-    <w:lsdException w:name="Light List Accent 4" w:semiHidden="0" w:uiPriority="61" w:unhideWhenUsed="0"/>
-    <w:lsdException w:name="Light Grid Accent 4" w:semiHidden="0" w:uiPriority="62" w:unhideWhenUsed="0"/>
-    <w:lsdException w:name="Medium Shading 1 Accent 4" w:semiHidden="0" w:uiPriority="63" w:unhideWhenUsed="0"/>
-    <w:lsdException w:name="Medium Shading 2 Accent 4" w:semiHidden="0" w:uiPriority="64" w:unhideWhenUsed="0"/>
-    <w:lsdException w:name="Medium List 1 Accent 4" w:semiHidden="0" w:uiPriority="65" w:unhideWhenUsed="0"/>
-    <w:lsdException w:name="Medium List 2 Accent 4" w:semiHidden="0" w:uiPriority="66" w:unhideWhenUsed="0"/>
-    <w:lsdException w:name="Medium Grid 1 Accent 4" w:semiHidden="0" w:uiPriority="67" w:unhideWhenUsed="0"/>
-    <w:lsdException w:name="Medium Grid 2 Accent 4" w:semiHidden="0" w:uiPriority="68" w:unhideWhenUsed="0"/>
-    <w:lsdException w:name="Medium Grid 3 Accent 4" w:semiHidden="0" w:uiPriority="69" w:unhideWhenUsed="0"/>
-    <w:lsdException w:name="Dark List Accent 4" w:semiHidden="0" w:uiPriority="70" w:unhideWhenUsed="0"/>
-    <w:lsdException w:name="Colorful Shading Accent 4" w:semiHidden="0" w:uiPriority="71" w:unhideWhenUsed="0"/>
-    <w:lsdException w:name="Colorful List Accent 4" w:semiHidden="0" w:uiPriority="72" w:unhideWhenUsed="0"/>
-    <w:lsdException w:name="Colorful Grid Accent 4" w:semiHidden="0" w:uiPriority="73" w:unhideWhenUsed="0"/>
-    <w:lsdException w:name="Light Shading Accent 5" w:semiHidden="0" w:uiPriority="60" w:unhideWhenUsed="0"/>
-    <w:lsdException w:name="Light List Accent 5" w:semiHidden="0" w:uiPriority="61" w:unhideWhenUsed="0"/>
-    <w:lsdException w:name="Light Grid Accent 5" w:semiHidden="0" w:uiPriority="62" w:unhideWhenUsed="0"/>
-    <w:lsdException w:name="Medium Shading 1 Accent 5" w:semiHidden="0" w:uiPriority="63" w:unhideWhenUsed="0"/>
-    <w:lsdException w:name="Medium Shading 2 Accent 5" w:semiHidden="0" w:uiPriority="64" w:unhideWhenUsed="0"/>
-    <w:lsdException w:name="Medium List 1 Accent 5" w:semiHidden="0" w:uiPriority="65" w:unhideWhenUsed="0"/>
-    <w:lsdException w:name="Medium List 2 Accent 5" w:semiHidden="0" w:uiPriority="66" w:unhideWhenUsed="0"/>
-    <w:lsdException w:name="Medium Grid 1 Accent 5" w:semiHidden="0" w:uiPriority="67" w:unhideWhenUsed="0"/>
-    <w:lsdException w:name="Medium Grid 2 Accent 5" w:semiHidden="0" w:uiPriority="68" w:unhideWhenUsed="0"/>
-    <w:lsdException w:name="Medium Grid 3 Accent 5" w:semiHidden="0" w:uiPriority="69" w:unhideWhenUsed="0"/>
-    <w:lsdException w:name="Dark List Accent 5" w:semiHidden="0" w:uiPriority="70" w:unhideWhenUsed="0"/>
-    <w:lsdException w:name="Colorful Shading Accent 5" w:semiHidden="0" w:uiPriority="71" w:unhideWhenUsed="0"/>
-    <w:lsdException w:name="Colorful List Accent 5" w:semiHidden="0" w:uiPriority="72" w:unhideWhenUsed="0"/>
-    <w:lsdException w:name="Colorful Grid Accent 5" w:semiHidden="0" w:uiPriority="73" w:unhideWhenUsed="0"/>
-    <w:lsdException w:name="Light Shading Accent 6" w:semiHidden="0" w:uiPriority="60" w:unhideWhenUsed="0"/>
-    <w:lsdException w:name="Light List Accent 6" w:semiHidden="0" w:uiPriority="61" w:unhideWhenUsed="0"/>
-    <w:lsdException w:name="Light Grid Accent 6" w:semiHidden="0" w:uiPriority="62" w:unhideWhenUsed="0"/>
-    <w:lsdException w:name="Medium Shading 1 Accent 6" w:semiHidden="0" w:uiPriority="63" w:unhideWhenUsed="0"/>
-    <w:lsdException w:name="Medium Shading 2 Accent 6" w:semiHidden="0" w:uiPriority="64" w:unhideWhenUsed="0"/>
-    <w:lsdException w:name="Medium List 1 Accent 6" w:semiHidden="0" w:uiPriority="65" w:unhideWhenUsed="0"/>
-    <w:lsdException w:name="Medium List 2 Accent 6" w:semiHidden="0" w:uiPriority="66" w:unhideWhenUsed="0"/>
-    <w:lsdException w:name="Medium Grid 1 Accent 6" w:semiHidden="0" w:uiPriority="67" w:unhideWhenUsed="0"/>
-    <w:lsdException w:name="Medium Grid 2 Accent 6" w:semiHidden="0" w:uiPriority="68" w:unhideWhenUsed="0"/>
-    <w:lsdException w:name="Medium Grid 3 Accent 6" w:semiHidden="0" w:uiPriority="69" w:unhideWhenUsed="0"/>
-    <w:lsdException w:name="Dark List Accent 6" w:semiHidden="0" w:uiPriority="70" w:unhideWhenUsed="0"/>
-    <w:lsdException w:name="Colorful Shading Accent 6" w:semiHidden="0" w:uiPriority="71" w:unhideWhenUsed="0"/>
-    <w:lsdException w:name="Colorful List Accent 6" w:semiHidden="0" w:uiPriority="72" w:unhideWhenUsed="0"/>
-    <w:lsdException w:name="Colorful Grid Accent 6" w:semiHidden="0" w:uiPriority="73" w:unhideWhenUsed="0"/>
-    <w:lsdException w:name="Subtle Emphasis" w:semiHidden="0" w:uiPriority="19" w:unhideWhenUsed="0" w:qFormat="1"/>
-    <w:lsdException w:name="Intense Emphasis" w:semiHidden="0" w:uiPriority="21" w:unhideWhenUsed="0" w:qFormat="1"/>
-    <w:lsdException w:name="Subtle Reference" w:semiHidden="0" w:uiPriority="31" w:unhideWhenUsed="0" w:qFormat="1"/>
-    <w:lsdException w:name="Intense Reference" w:semiHidden="0" w:uiPriority="32" w:unhideWhenUsed="0" w:qFormat="1"/>
-    <w:lsdException w:name="Book Title" w:semiHidden="0" w:uiPriority="33" w:unhideWhenUsed="0" w:qFormat="1"/>
-    <w:lsdException w:name="Bibliography" w:uiPriority="37"/>
-    <w:lsdException w:name="TOC Heading" w:uiPriority="39" w:qFormat="1"/>
-  </w:latentStyles>
-  <w:style w:type="paragraph" w:default="1" w:styleId="Normal">
-    <w:name w:val="Normal"/>
-    <w:qFormat/>
-  </w:style>
-  <w:style w:type="character" w:default="1" w:styleId="DefaultParagraphFont">
-    <w:name w:val="Default Paragraph Font"/>
-    <w:uiPriority w:val="1"/>
-    <w:semiHidden/>
-    <w:unhideWhenUsed/>
-  </w:style>
-  <w:style w:type="table" w:default="1" w:styleId="TableNormal">
-    <w:name w:val="Normal Table"/>
-    <w:uiPriority w:val="99"/>
-    <w:semiHidden/>
-    <w:unhideWhenUsed/>
-    <w:tblPr>
-      <w:tblInd w:w="0" w:type="dxa"/>
-      <w:tblCellMar>
-        <w:top w:w="0" w:type="dxa"/>
-        <w:left w:w="108" w:type="dxa"/>
-        <w:bottom w:w="0" w:type="dxa"/>
-        <w:right w:w="108" w:type="dxa"/>
-      </w:tblCellMar>
-    </w:tblPr>
-  </w:style>
-  <w:style w:type="numbering" w:default="1" w:styleId="NoList">
-    <w:name w:val="No List"/>
-    <w:uiPriority w:val="99"/>
-    <w:semiHidden/>
-    <w:unhideWhenUsed/>
-  </w:style>
-  <w:style w:type="paragraph" w:customStyle="1" w:styleId="D084BAADC0CD470EA4C7DA3D6FEC4771">
-    <w:name w:val="D084BAADC0CD470EA4C7DA3D6FEC4771"/>
-    <w:rsid w:val="00702BE7"/>
-  </w:style>
-  <w:style w:type="paragraph" w:customStyle="1" w:styleId="BAEE4650DCE54F55816AECF51A86B62D">
-    <w:name w:val="BAEE4650DCE54F55816AECF51A86B62D"/>
-    <w:rsid w:val="00702BE7"/>
-  </w:style>
-  <w:style w:type="paragraph" w:customStyle="1" w:styleId="2558BD158D404617A810F0F22FA451DA">
-    <w:name w:val="2558BD158D404617A810F0F22FA451DA"/>
-    <w:rsid w:val="00702BE7"/>
-  </w:style>
-  <w:style w:type="paragraph" w:customStyle="1" w:styleId="6E4F76E378294BE186D245BF33EB93DF">
-    <w:name w:val="6E4F76E378294BE186D245BF33EB93DF"/>
-    <w:rsid w:val="00702BE7"/>
-  </w:style>
-  <w:style w:type="paragraph" w:customStyle="1" w:styleId="5FD312E773E34B5FBDC71F115D89A92E">
-    <w:name w:val="5FD312E773E34B5FBDC71F115D89A92E"/>
-    <w:rsid w:val="00702BE7"/>
-  </w:style>
-  <w:style w:type="paragraph" w:customStyle="1" w:styleId="5FF985C76B844BA7A1DD480F15C314AE">
-    <w:name w:val="5FF985C76B844BA7A1DD480F15C314AE"/>
-    <w:rsid w:val="00702BE7"/>
-  </w:style>
-  <w:style w:type="paragraph" w:customStyle="1" w:styleId="1065AA1439434D8D9CB97BF3F91AF8A6">
-    <w:name w:val="1065AA1439434D8D9CB97BF3F91AF8A6"/>
-    <w:rsid w:val="00702BE7"/>
-  </w:style>
-  <w:style w:type="paragraph" w:customStyle="1" w:styleId="B5747837A9F74786A25D12CBC6C2240C">
-    <w:name w:val="B5747837A9F74786A25D12CBC6C2240C"/>
-    <w:rsid w:val="00702BE7"/>
-  </w:style>
-  <w:style w:type="paragraph" w:customStyle="1" w:styleId="D602DDC5040747D29D451387F7AAD42F">
-    <w:name w:val="D602DDC5040747D29D451387F7AAD42F"/>
-    <w:rsid w:val="00702BE7"/>
-  </w:style>
-  <w:style w:type="paragraph" w:customStyle="1" w:styleId="6DE6AA252B31417F8A5F20A9141223D0">
-    <w:name w:val="6DE6AA252B31417F8A5F20A9141223D0"/>
-    <w:rsid w:val="00702BE7"/>
-  </w:style>
-  <w:style w:type="paragraph" w:customStyle="1" w:styleId="011609E460474D83A6E2ED585CC5E3B2">
-    <w:name w:val="011609E460474D83A6E2ED585CC5E3B2"/>
-    <w:rsid w:val="00702BE7"/>
-  </w:style>
-  <w:style w:type="paragraph" w:customStyle="1" w:styleId="A7CD4B4D4FE84DC3A9F153FAACA8C405">
-    <w:name w:val="A7CD4B4D4FE84DC3A9F153FAACA8C405"/>
-    <w:rsid w:val="00702BE7"/>
-  </w:style>
-  <w:style w:type="paragraph" w:customStyle="1" w:styleId="A4FB1DBCBC284F47A66CA9E17FDA89A6">
-    <w:name w:val="A4FB1DBCBC284F47A66CA9E17FDA89A6"/>
-    <w:rsid w:val="00702BE7"/>
-  </w:style>
-  <w:style w:type="paragraph" w:customStyle="1" w:styleId="6494E74AD33A445699160A6F8C22A9A7">
-    <w:name w:val="6494E74AD33A445699160A6F8C22A9A7"/>
-    <w:rsid w:val="00702BE7"/>
-  </w:style>
-  <w:style w:type="paragraph" w:customStyle="1" w:styleId="E8C7EB53CCCC4C48A406F162916323B7">
-    <w:name w:val="E8C7EB53CCCC4C48A406F162916323B7"/>
-    <w:rsid w:val="00702BE7"/>
-  </w:style>
-  <w:style w:type="paragraph" w:customStyle="1" w:styleId="8867316621904C7FBCB87E5A679BDAD5">
-    <w:name w:val="8867316621904C7FBCB87E5A679BDAD5"/>
-    <w:rsid w:val="00702BE7"/>
-  </w:style>
-  <w:style w:type="paragraph" w:customStyle="1" w:styleId="2CF06CE8920B4AA7A2588F75FBFF9A40">
-    <w:name w:val="2CF06CE8920B4AA7A2588F75FBFF9A40"/>
-    <w:rsid w:val="00702BE7"/>
-  </w:style>
-  <w:style w:type="paragraph" w:customStyle="1" w:styleId="FFF49A4FF3B747DC9A2AC0B684C79655">
-    <w:name w:val="FFF49A4FF3B747DC9A2AC0B684C79655"/>
-    <w:rsid w:val="00702BE7"/>
-  </w:style>
-  <w:style w:type="paragraph" w:customStyle="1" w:styleId="17103849870145F199B8DB752A7FFF50">
-    <w:name w:val="17103849870145F199B8DB752A7FFF50"/>
-    <w:rsid w:val="00702BE7"/>
-  </w:style>
-  <w:style w:type="paragraph" w:customStyle="1" w:styleId="D1CF7395BC34443C80222E2824DDC10B">
-    <w:name w:val="D1CF7395BC34443C80222E2824DDC10B"/>
-    <w:rsid w:val="00702BE7"/>
-  </w:style>
-  <w:style w:type="paragraph" w:customStyle="1" w:styleId="C7B4CB78B29D4F8EB5724D0143E73508">
-    <w:name w:val="C7B4CB78B29D4F8EB5724D0143E73508"/>
-    <w:rsid w:val="00702BE7"/>
-  </w:style>
-  <w:style w:type="paragraph" w:customStyle="1" w:styleId="4CE5FAE108B74A918B865F7304709E22">
-    <w:name w:val="4CE5FAE108B74A918B865F7304709E22"/>
-    <w:rsid w:val="00702BE7"/>
-  </w:style>
-  <w:style w:type="paragraph" w:customStyle="1" w:styleId="103D8CC109C34709B9C662991C6A5632">
-    <w:name w:val="103D8CC109C34709B9C662991C6A5632"/>
-    <w:rsid w:val="00702BE7"/>
-  </w:style>
-  <w:style w:type="paragraph" w:customStyle="1" w:styleId="0B1F595434494C48990BB115C377C5F1">
-    <w:name w:val="0B1F595434494C48990BB115C377C5F1"/>
-    <w:rsid w:val="00702BE7"/>
-  </w:style>
-  <w:style w:type="paragraph" w:customStyle="1" w:styleId="618941C236D9490D926D70B17747FAD2">
-    <w:name w:val="618941C236D9490D926D70B17747FAD2"/>
-    <w:rsid w:val="00702BE7"/>
-  </w:style>
-  <w:style w:type="paragraph" w:customStyle="1" w:styleId="E16A4C7A925349ECB02D5C7DBA636C45">
-    <w:name w:val="E16A4C7A925349ECB02D5C7DBA636C45"/>
-    <w:rsid w:val="00702BE7"/>
-  </w:style>
-  <w:style w:type="paragraph" w:customStyle="1" w:styleId="35E09ADA46764019BFD3A48E2357F94F">
-    <w:name w:val="35E09ADA46764019BFD3A48E2357F94F"/>
-    <w:rsid w:val="00702BE7"/>
-  </w:style>
-  <w:style w:type="paragraph" w:customStyle="1" w:styleId="1155BCA1582C41408B3CBFCA52DCB5B0">
-    <w:name w:val="1155BCA1582C41408B3CBFCA52DCB5B0"/>
-    <w:rsid w:val="00702BE7"/>
-  </w:style>
-  <w:style w:type="paragraph" w:customStyle="1" w:styleId="73ED7CB5E78348CD80A1567D26265FAC">
-    <w:name w:val="73ED7CB5E78348CD80A1567D26265FAC"/>
-    <w:rsid w:val="00702BE7"/>
-  </w:style>
-  <w:style w:type="paragraph" w:customStyle="1" w:styleId="C2F398D6D3E34CBC95311212C44458E3">
-    <w:name w:val="C2F398D6D3E34CBC95311212C44458E3"/>
-    <w:rsid w:val="00702BE7"/>
-  </w:style>
-  <w:style w:type="paragraph" w:customStyle="1" w:styleId="25B72CB87437407A914D7A074DD5E999">
-    <w:name w:val="25B72CB87437407A914D7A074DD5E999"/>
-    <w:rsid w:val="00702BE7"/>
-  </w:style>
-  <w:style w:type="paragraph" w:customStyle="1" w:styleId="1293AA6813B04643AB35EAB601899178">
-    <w:name w:val="1293AA6813B04643AB35EAB601899178"/>
-    <w:rsid w:val="00702BE7"/>
-  </w:style>
-  <w:style w:type="paragraph" w:customStyle="1" w:styleId="4485173249E2473F8399DED212588F54">
-    <w:name w:val="4485173249E2473F8399DED212588F54"/>
-    <w:rsid w:val="00702BE7"/>
-  </w:style>
-  <w:style w:type="paragraph" w:customStyle="1" w:styleId="E1CEE1FF96B54A0FA999B3BA8CE42023">
-    <w:name w:val="E1CEE1FF96B54A0FA999B3BA8CE42023"/>
-    <w:rsid w:val="00702BE7"/>
-  </w:style>
-  <w:style w:type="paragraph" w:customStyle="1" w:styleId="DC25D543EA9C4995A93218FF442F9365">
-    <w:name w:val="DC25D543EA9C4995A93218FF442F9365"/>
-    <w:rsid w:val="00702BE7"/>
-  </w:style>
-  <w:style w:type="paragraph" w:customStyle="1" w:styleId="2DA9973D01B74A81941C3FCE76AAC59A">
-    <w:name w:val="2DA9973D01B74A81941C3FCE76AAC59A"/>
-    <w:rsid w:val="00702BE7"/>
-  </w:style>
-  <w:style w:type="paragraph" w:customStyle="1" w:styleId="C578C41B6F5943DEB5CB2496229CECC0">
-    <w:name w:val="C578C41B6F5943DEB5CB2496229CECC0"/>
-    <w:rsid w:val="00702BE7"/>
-  </w:style>
-  <w:style w:type="paragraph" w:customStyle="1" w:styleId="3BC0A0E797FA4F638BD1939B1C7E79BB">
-    <w:name w:val="3BC0A0E797FA4F638BD1939B1C7E79BB"/>
-    <w:rsid w:val="00702BE7"/>
-  </w:style>
-  <w:style w:type="paragraph" w:customStyle="1" w:styleId="6E2024D4CDA24889B97DB8CD444795C1">
-    <w:name w:val="6E2024D4CDA24889B97DB8CD444795C1"/>
-    <w:rsid w:val="00702BE7"/>
-  </w:style>
-  <w:style w:type="paragraph" w:customStyle="1" w:styleId="44E20962A2624BE1B3D76DCD49CC932B">
-    <w:name w:val="44E20962A2624BE1B3D76DCD49CC932B"/>
-    <w:rsid w:val="00702BE7"/>
-  </w:style>
-  <w:style w:type="paragraph" w:customStyle="1" w:styleId="E48322E291074FC79DBC416F7BF72E95">
-    <w:name w:val="E48322E291074FC79DBC416F7BF72E95"/>
-    <w:rsid w:val="00702BE7"/>
-  </w:style>
-  <w:style w:type="paragraph" w:customStyle="1" w:styleId="9FB3429FD2F443B38DBF36A988636CE0">
-    <w:name w:val="9FB3429FD2F443B38DBF36A988636CE0"/>
-    <w:rsid w:val="00702BE7"/>
-  </w:style>
-  <w:style w:type="paragraph" w:customStyle="1" w:styleId="F5BDCA57589748B1A9A777B64ADECFF0">
-    <w:name w:val="F5BDCA57589748B1A9A777B64ADECFF0"/>
-    <w:rsid w:val="00702BE7"/>
-  </w:style>
-  <w:style w:type="paragraph" w:customStyle="1" w:styleId="77ED5DE40A704E228994C8430FC07793">
-    <w:name w:val="77ED5DE40A704E228994C8430FC07793"/>
-    <w:rsid w:val="00A738DF"/>
-  </w:style>
-  <w:style w:type="paragraph" w:customStyle="1" w:styleId="C88C3640E4034BCB9C06D7E02A34CBB5">
-    <w:name w:val="C88C3640E4034BCB9C06D7E02A34CBB5"/>
-    <w:rsid w:val="00A738DF"/>
-  </w:style>
-  <w:style w:type="paragraph" w:customStyle="1" w:styleId="F439DB1C6FC547A38E17D531BF966A48">
-    <w:name w:val="F439DB1C6FC547A38E17D531BF966A48"/>
-    <w:rsid w:val="00A738DF"/>
-  </w:style>
-</w:styles>
-</file>
-
-<file path=word/glossary/webSettings.xml><?xml version="1.0" encoding="utf-8"?>
-<w:webSettings xmlns:mc="http://schemas.openxmlformats.org/markup-compatibility/2006" xmlns:r="http://schemas.openxmlformats.org/officeDocument/2006/relationships" xmlns:w="http://schemas.openxmlformats.org/wordprocessingml/2006/main" xmlns:w14="http://schemas.microsoft.com/office/word/2010/wordml" mc:Ignorable="w14">
-  <w:optimizeForBrowser/>
-  <w:allowPNG/>
-</w:webSettings>
-</file>
-
 <file path=word/theme/theme1.xml><?xml version="1.0" encoding="utf-8"?>
 <a:theme xmlns:a="http://schemas.openxmlformats.org/drawingml/2006/main" name="Office Theme">
   <a:themeElements>
@@ -8830,7 +7934,7 @@
 </file>
 
 <file path=customXml/itemProps2.xml><?xml version="1.0" encoding="utf-8"?>
-<ds:datastoreItem xmlns:ds="http://schemas.openxmlformats.org/officeDocument/2006/customXml" ds:itemID="{83651A10-DCA9-44F8-B24A-0F4BCCB4E7C2}">
+<ds:datastoreItem xmlns:ds="http://schemas.openxmlformats.org/officeDocument/2006/customXml" ds:itemID="{5CBE6FAF-2B3C-4CAD-A213-A6209AF6B1B0}">
   <ds:schemaRefs>
     <ds:schemaRef ds:uri="http://schemas.openxmlformats.org/officeDocument/2006/bibliography"/>
   </ds:schemaRefs>

</xml_diff>